<commit_message>
adding git commands docx
</commit_message>
<xml_diff>
--- a/git commands.docx
+++ b/git commands.docx
@@ -64,7 +64,6 @@
         <w:t xml:space="preserve">$ git config --global </w:t>
       </w:r>
       <w:proofErr w:type="spellStart"/>
-      <w:proofErr w:type="gramStart"/>
       <w:r>
         <w:rPr>
           <w:rFonts w:ascii="Lucida Console" w:hAnsi="Lucida Console" w:cs="Lucida Console"/>
@@ -74,7 +73,6 @@
         <w:t>user.email</w:t>
       </w:r>
       <w:proofErr w:type="spellEnd"/>
-      <w:proofErr w:type="gramEnd"/>
       <w:r>
         <w:rPr>
           <w:rFonts w:ascii="Lucida Console" w:hAnsi="Lucida Console" w:cs="Lucida Console"/>
@@ -144,7 +142,6 @@
         <w:t xml:space="preserve">$ git config </w:t>
       </w:r>
       <w:proofErr w:type="spellStart"/>
-      <w:proofErr w:type="gramStart"/>
       <w:r>
         <w:rPr>
           <w:rFonts w:ascii="Lucida Console" w:hAnsi="Lucida Console" w:cs="Lucida Console"/>
@@ -154,7 +151,6 @@
         <w:t>user.email</w:t>
       </w:r>
       <w:proofErr w:type="spellEnd"/>
-      <w:proofErr w:type="gramEnd"/>
     </w:p>
     <w:p>
       <w:pPr>
@@ -231,25 +227,15 @@
           <w:sz w:val="18"/>
           <w:szCs w:val="18"/>
         </w:rPr>
-        <w:t xml:space="preserve"> --- new </w:t>
-      </w:r>
-      <w:proofErr w:type="gramStart"/>
-      <w:r>
-        <w:rPr>
-          <w:rFonts w:ascii="Lucida Console" w:hAnsi="Lucida Console" w:cs="Lucida Console"/>
-          <w:sz w:val="18"/>
-          <w:szCs w:val="18"/>
-        </w:rPr>
-        <w:t>hidden .git</w:t>
-      </w:r>
-      <w:proofErr w:type="gramEnd"/>
-      <w:r>
-        <w:rPr>
-          <w:rFonts w:ascii="Lucida Console" w:hAnsi="Lucida Console" w:cs="Lucida Console"/>
-          <w:sz w:val="18"/>
-          <w:szCs w:val="18"/>
-        </w:rPr>
-        <w:t xml:space="preserve"> folder </w:t>
+        <w:t xml:space="preserve"> </w:t>
+      </w:r>
+      <w:r>
+        <w:rPr>
+          <w:rFonts w:ascii="Lucida Console" w:hAnsi="Lucida Console" w:cs="Lucida Console"/>
+          <w:sz w:val="18"/>
+          <w:szCs w:val="18"/>
+        </w:rPr>
+        <w:t xml:space="preserve">--- new hidden .git folder </w:t>
       </w:r>
       <w:proofErr w:type="spellStart"/>
       <w:r>
@@ -284,18 +270,16 @@
           <w:sz w:val="18"/>
           <w:szCs w:val="18"/>
         </w:rPr>
-        <w:t xml:space="preserve">5) git add –-a </w:t>
-      </w:r>
-      <w:proofErr w:type="gramStart"/>
-      <w:r>
-        <w:rPr>
-          <w:rFonts w:ascii="Lucida Console" w:hAnsi="Lucida Console" w:cs="Lucida Console"/>
-          <w:sz w:val="18"/>
-          <w:szCs w:val="18"/>
-        </w:rPr>
-        <w:t>or .</w:t>
-      </w:r>
-      <w:proofErr w:type="gramEnd"/>
+        <w:t>5) git add –</w:t>
+      </w:r>
+      <w:r>
+        <w:rPr>
+          <w:rFonts w:ascii="Lucida Console" w:hAnsi="Lucida Console" w:cs="Lucida Console"/>
+          <w:sz w:val="18"/>
+          <w:szCs w:val="18"/>
+        </w:rPr>
+        <w:t>-a or .</w:t>
+      </w:r>
     </w:p>
     <w:p>
       <w:pPr>
@@ -328,7 +312,15 @@
           <w:sz w:val="18"/>
           <w:szCs w:val="18"/>
         </w:rPr>
-        <w:t xml:space="preserve">7) git log </w:t>
+        <w:t>7) git log</w:t>
+      </w:r>
+      <w:r>
+        <w:rPr>
+          <w:rFonts w:ascii="Lucida Console" w:hAnsi="Lucida Console" w:cs="Lucida Console"/>
+          <w:sz w:val="18"/>
+          <w:szCs w:val="18"/>
+        </w:rPr>
+        <w:t xml:space="preserve"> </w:t>
       </w:r>
     </w:p>
     <w:p>
@@ -347,7 +339,6 @@
         </w:rPr>
         <w:t>8) rm -</w:t>
       </w:r>
-      <w:proofErr w:type="gramStart"/>
       <w:r>
         <w:rPr>
           <w:rFonts w:ascii="Lucida Console" w:hAnsi="Lucida Console" w:cs="Lucida Console"/>
@@ -356,14 +347,21 @@
         </w:rPr>
         <w:t>rf .git</w:t>
       </w:r>
-      <w:proofErr w:type="gramEnd"/>
-      <w:r>
-        <w:rPr>
-          <w:rFonts w:ascii="Lucida Console" w:hAnsi="Lucida Console" w:cs="Lucida Console"/>
-          <w:sz w:val="18"/>
-          <w:szCs w:val="18"/>
-        </w:rPr>
-        <w:t xml:space="preserve">   --- to remove </w:t>
+      <w:r>
+        <w:rPr>
+          <w:rFonts w:ascii="Lucida Console" w:hAnsi="Lucida Console" w:cs="Lucida Console"/>
+          <w:sz w:val="18"/>
+          <w:szCs w:val="18"/>
+        </w:rPr>
+        <w:t xml:space="preserve">   </w:t>
+      </w:r>
+      <w:r>
+        <w:rPr>
+          <w:rFonts w:ascii="Lucida Console" w:hAnsi="Lucida Console" w:cs="Lucida Console"/>
+          <w:sz w:val="18"/>
+          <w:szCs w:val="18"/>
+        </w:rPr>
+        <w:t xml:space="preserve">--- to remove </w:t>
       </w:r>
       <w:proofErr w:type="spellStart"/>
       <w:r>
@@ -517,7 +515,47 @@
           <w:sz w:val="18"/>
           <w:szCs w:val="18"/>
         </w:rPr>
-        <w:t>/ --- to delete ---</w:t>
+        <w:t>/</w:t>
+      </w:r>
+      <w:r>
+        <w:rPr>
+          <w:rFonts w:ascii="Lucida Console" w:hAnsi="Lucida Console" w:cs="Lucida Console"/>
+          <w:sz w:val="18"/>
+          <w:szCs w:val="18"/>
+        </w:rPr>
+        <w:t xml:space="preserve"> </w:t>
+      </w:r>
+      <w:r>
+        <w:rPr>
+          <w:rFonts w:ascii="Lucida Console" w:hAnsi="Lucida Console" w:cs="Lucida Console"/>
+          <w:sz w:val="18"/>
+          <w:szCs w:val="18"/>
+        </w:rPr>
+        <w:t>---</w:t>
+      </w:r>
+      <w:r>
+        <w:rPr>
+          <w:rFonts w:ascii="Lucida Console" w:hAnsi="Lucida Console" w:cs="Lucida Console"/>
+          <w:sz w:val="18"/>
+          <w:szCs w:val="18"/>
+        </w:rPr>
+        <w:t xml:space="preserve"> </w:t>
+      </w:r>
+      <w:r>
+        <w:rPr>
+          <w:rFonts w:ascii="Lucida Console" w:hAnsi="Lucida Console" w:cs="Lucida Console"/>
+          <w:sz w:val="18"/>
+          <w:szCs w:val="18"/>
+        </w:rPr>
+        <w:t>to delete</w:t>
+      </w:r>
+      <w:r>
+        <w:rPr>
+          <w:rFonts w:ascii="Lucida Console" w:hAnsi="Lucida Console" w:cs="Lucida Console"/>
+          <w:sz w:val="18"/>
+          <w:szCs w:val="18"/>
+        </w:rPr>
+        <w:t xml:space="preserve"> ---</w:t>
       </w:r>
     </w:p>
     <w:p>
@@ -552,7 +590,15 @@
           <w:sz w:val="18"/>
           <w:szCs w:val="18"/>
         </w:rPr>
-        <w:t xml:space="preserve"> /s </w:t>
+        <w:t xml:space="preserve"> </w:t>
+      </w:r>
+      <w:r>
+        <w:rPr>
+          <w:rFonts w:ascii="Lucida Console" w:hAnsi="Lucida Console" w:cs="Lucida Console"/>
+          <w:sz w:val="18"/>
+          <w:szCs w:val="18"/>
+        </w:rPr>
+        <w:t xml:space="preserve">/s </w:t>
       </w:r>
       <w:proofErr w:type="spellStart"/>
       <w:r>
@@ -564,23 +610,45 @@
         <w:t>tensorflow</w:t>
       </w:r>
       <w:proofErr w:type="spellEnd"/>
-      <w:proofErr w:type="gramStart"/>
-      <w:r>
-        <w:rPr>
-          <w:rFonts w:ascii="Lucida Console" w:hAnsi="Lucida Console" w:cs="Lucida Console"/>
-          <w:sz w:val="18"/>
-          <w:szCs w:val="18"/>
-        </w:rPr>
-        <w:t>/  ---</w:t>
-      </w:r>
-      <w:proofErr w:type="gramEnd"/>
-      <w:r>
-        <w:rPr>
-          <w:rFonts w:ascii="Lucida Console" w:hAnsi="Lucida Console" w:cs="Lucida Console"/>
-          <w:sz w:val="18"/>
-          <w:szCs w:val="18"/>
-        </w:rPr>
-        <w:t xml:space="preserve"> to delete ----</w:t>
+      <w:r>
+        <w:rPr>
+          <w:rFonts w:ascii="Lucida Console" w:hAnsi="Lucida Console" w:cs="Lucida Console"/>
+          <w:sz w:val="18"/>
+          <w:szCs w:val="18"/>
+        </w:rPr>
+        <w:t>/  --- t</w:t>
+      </w:r>
+      <w:r>
+        <w:rPr>
+          <w:rFonts w:ascii="Lucida Console" w:hAnsi="Lucida Console" w:cs="Lucida Console"/>
+          <w:sz w:val="18"/>
+          <w:szCs w:val="18"/>
+        </w:rPr>
+        <w:t>o</w:t>
+      </w:r>
+      <w:r>
+        <w:rPr>
+          <w:rFonts w:ascii="Lucida Console" w:hAnsi="Lucida Console" w:cs="Lucida Console"/>
+          <w:sz w:val="18"/>
+          <w:szCs w:val="18"/>
+        </w:rPr>
+        <w:t xml:space="preserve"> delet</w:t>
+      </w:r>
+      <w:r>
+        <w:rPr>
+          <w:rFonts w:ascii="Lucida Console" w:hAnsi="Lucida Console" w:cs="Lucida Console"/>
+          <w:sz w:val="18"/>
+          <w:szCs w:val="18"/>
+        </w:rPr>
+        <w:t>e</w:t>
+      </w:r>
+      <w:r>
+        <w:rPr>
+          <w:rFonts w:ascii="Lucida Console" w:hAnsi="Lucida Console" w:cs="Lucida Console"/>
+          <w:sz w:val="18"/>
+          <w:szCs w:val="18"/>
+        </w:rPr>
+        <w:t xml:space="preserve"> ----</w:t>
       </w:r>
     </w:p>
     <w:p>
@@ -598,25 +666,15 @@
           <w:sz w:val="18"/>
           <w:szCs w:val="18"/>
         </w:rPr>
-        <w:t xml:space="preserve">12) touch </w:t>
-      </w:r>
-      <w:proofErr w:type="gramStart"/>
-      <w:r>
-        <w:rPr>
-          <w:rFonts w:ascii="Lucida Console" w:hAnsi="Lucida Console" w:cs="Lucida Console"/>
-          <w:sz w:val="18"/>
-          <w:szCs w:val="18"/>
-        </w:rPr>
-        <w:t>error.log  ----</w:t>
-      </w:r>
-      <w:proofErr w:type="gramEnd"/>
-      <w:r>
-        <w:rPr>
-          <w:rFonts w:ascii="Lucida Console" w:hAnsi="Lucida Console" w:cs="Lucida Console"/>
-          <w:sz w:val="18"/>
-          <w:szCs w:val="18"/>
-        </w:rPr>
-        <w:t xml:space="preserve"> to make empty file----</w:t>
+        <w:t>12</w:t>
+      </w:r>
+      <w:r>
+        <w:rPr>
+          <w:rFonts w:ascii="Lucida Console" w:hAnsi="Lucida Console" w:cs="Lucida Console"/>
+          <w:sz w:val="18"/>
+          <w:szCs w:val="18"/>
+        </w:rPr>
+        <w:t>) touch error.log  ---- to make empty file----</w:t>
       </w:r>
     </w:p>
     <w:p>
@@ -634,16 +692,15 @@
           <w:sz w:val="18"/>
           <w:szCs w:val="18"/>
         </w:rPr>
-        <w:t xml:space="preserve">13) </w:t>
-      </w:r>
-      <w:proofErr w:type="gramStart"/>
-      <w:r>
-        <w:rPr>
-          <w:rFonts w:ascii="Lucida Console" w:hAnsi="Lucida Console" w:cs="Lucida Console"/>
-          <w:sz w:val="18"/>
-          <w:szCs w:val="18"/>
-        </w:rPr>
-        <w:t>touch .</w:t>
+        <w:t>13</w:t>
+      </w:r>
+      <w:r>
+        <w:rPr>
+          <w:rFonts w:ascii="Lucida Console" w:hAnsi="Lucida Console" w:cs="Lucida Console"/>
+          <w:sz w:val="18"/>
+          <w:szCs w:val="18"/>
+        </w:rPr>
+        <w:t>) touch .</w:t>
       </w:r>
       <w:proofErr w:type="spellStart"/>
       <w:r>
@@ -655,14 +712,37 @@
         <w:t>gitignore</w:t>
       </w:r>
       <w:proofErr w:type="spellEnd"/>
-      <w:proofErr w:type="gramEnd"/>
-      <w:r>
-        <w:rPr>
-          <w:rFonts w:ascii="Lucida Console" w:hAnsi="Lucida Console" w:cs="Lucida Console"/>
-          <w:sz w:val="18"/>
-          <w:szCs w:val="18"/>
-        </w:rPr>
-        <w:t xml:space="preserve"> --- write file names in it that you don’t want to track</w:t>
+      <w:r>
+        <w:rPr>
+          <w:rFonts w:ascii="Lucida Console" w:hAnsi="Lucida Console" w:cs="Lucida Console"/>
+          <w:sz w:val="18"/>
+          <w:szCs w:val="18"/>
+        </w:rPr>
+        <w:t xml:space="preserve"> --- write file names </w:t>
+      </w:r>
+      <w:r>
+        <w:rPr>
+          <w:rFonts w:ascii="Lucida Console" w:hAnsi="Lucida Console" w:cs="Lucida Console"/>
+          <w:sz w:val="18"/>
+          <w:szCs w:val="18"/>
+        </w:rPr>
+        <w:t xml:space="preserve">in it </w:t>
+      </w:r>
+      <w:r>
+        <w:rPr>
+          <w:rFonts w:ascii="Lucida Console" w:hAnsi="Lucida Console" w:cs="Lucida Console"/>
+          <w:sz w:val="18"/>
+          <w:szCs w:val="18"/>
+        </w:rPr>
+        <w:t>that you don’t w</w:t>
+      </w:r>
+      <w:r>
+        <w:rPr>
+          <w:rFonts w:ascii="Lucida Console" w:hAnsi="Lucida Console" w:cs="Lucida Console"/>
+          <w:sz w:val="18"/>
+          <w:szCs w:val="18"/>
+        </w:rPr>
+        <w:t>ant to track</w:t>
       </w:r>
     </w:p>
     <w:p>
@@ -680,7 +760,15 @@
           <w:sz w:val="18"/>
           <w:szCs w:val="18"/>
         </w:rPr>
-        <w:t>14) git diff ----</w:t>
+        <w:t>14</w:t>
+      </w:r>
+      <w:r>
+        <w:rPr>
+          <w:rFonts w:ascii="Lucida Console" w:hAnsi="Lucida Console" w:cs="Lucida Console"/>
+          <w:sz w:val="18"/>
+          <w:szCs w:val="18"/>
+        </w:rPr>
+        <w:t>) git diff ----</w:t>
       </w:r>
       <w:proofErr w:type="spellStart"/>
       <w:r>
@@ -698,7 +786,15 @@
           <w:sz w:val="18"/>
           <w:szCs w:val="18"/>
         </w:rPr>
-        <w:t xml:space="preserve"> between staging file and modified file----</w:t>
+        <w:t xml:space="preserve"> between stagin</w:t>
+      </w:r>
+      <w:r>
+        <w:rPr>
+          <w:rFonts w:ascii="Lucida Console" w:hAnsi="Lucida Console" w:cs="Lucida Console"/>
+          <w:sz w:val="18"/>
+          <w:szCs w:val="18"/>
+        </w:rPr>
+        <w:t>g file and modified file----</w:t>
       </w:r>
     </w:p>
     <w:p>
@@ -716,25 +812,47 @@
           <w:sz w:val="18"/>
           <w:szCs w:val="18"/>
         </w:rPr>
-        <w:t xml:space="preserve">15) git diff –staged – in staging area – to check last staging what we </w:t>
-      </w:r>
-      <w:proofErr w:type="gramStart"/>
-      <w:r>
-        <w:rPr>
-          <w:rFonts w:ascii="Lucida Console" w:hAnsi="Lucida Console" w:cs="Lucida Console"/>
-          <w:sz w:val="18"/>
-          <w:szCs w:val="18"/>
-        </w:rPr>
-        <w:t>did ,</w:t>
-      </w:r>
-      <w:proofErr w:type="gramEnd"/>
-      <w:r>
-        <w:rPr>
-          <w:rFonts w:ascii="Lucida Console" w:hAnsi="Lucida Console" w:cs="Lucida Console"/>
-          <w:sz w:val="18"/>
-          <w:szCs w:val="18"/>
-        </w:rPr>
-        <w:t xml:space="preserve"> only works in staging area---</w:t>
+        <w:t xml:space="preserve">15) </w:t>
+      </w:r>
+      <w:r>
+        <w:rPr>
+          <w:rFonts w:ascii="Lucida Console" w:hAnsi="Lucida Console" w:cs="Lucida Console"/>
+          <w:sz w:val="18"/>
+          <w:szCs w:val="18"/>
+        </w:rPr>
+        <w:t xml:space="preserve">git diff </w:t>
+      </w:r>
+      <w:r>
+        <w:rPr>
+          <w:rFonts w:ascii="Lucida Console" w:hAnsi="Lucida Console" w:cs="Lucida Console"/>
+          <w:sz w:val="18"/>
+          <w:szCs w:val="18"/>
+        </w:rPr>
+        <w:t>–</w:t>
+      </w:r>
+      <w:r>
+        <w:rPr>
+          <w:rFonts w:ascii="Lucida Console" w:hAnsi="Lucida Console" w:cs="Lucida Console"/>
+          <w:sz w:val="18"/>
+          <w:szCs w:val="18"/>
+        </w:rPr>
+        <w:t>staged</w:t>
+      </w:r>
+      <w:r>
+        <w:rPr>
+          <w:rFonts w:ascii="Lucida Console" w:hAnsi="Lucida Console" w:cs="Lucida Console"/>
+          <w:sz w:val="18"/>
+          <w:szCs w:val="18"/>
+        </w:rPr>
+        <w:t xml:space="preserve"> – in staging area – to check last </w:t>
+      </w:r>
+      <w:r>
+        <w:rPr>
+          <w:rFonts w:ascii="Lucida Console" w:hAnsi="Lucida Console" w:cs="Lucida Console"/>
+          <w:sz w:val="18"/>
+          <w:szCs w:val="18"/>
+        </w:rPr>
+        <w:t>staging what we did , only works in staging area---</w:t>
       </w:r>
     </w:p>
     <w:p>
@@ -752,7 +870,23 @@
           <w:sz w:val="18"/>
           <w:szCs w:val="18"/>
         </w:rPr>
-        <w:t>16) git commit -a -m “message” ---- bypassing staging area ----</w:t>
+        <w:t xml:space="preserve">16) </w:t>
+      </w:r>
+      <w:r>
+        <w:rPr>
+          <w:rFonts w:ascii="Lucida Console" w:hAnsi="Lucida Console" w:cs="Lucida Console"/>
+          <w:sz w:val="18"/>
+          <w:szCs w:val="18"/>
+        </w:rPr>
+        <w:t>git commit -a -m “message”</w:t>
+      </w:r>
+      <w:r>
+        <w:rPr>
+          <w:rFonts w:ascii="Lucida Console" w:hAnsi="Lucida Console" w:cs="Lucida Console"/>
+          <w:sz w:val="18"/>
+          <w:szCs w:val="18"/>
+        </w:rPr>
+        <w:t xml:space="preserve"> ---- bypassing staging area ----</w:t>
       </w:r>
     </w:p>
     <w:p>
@@ -770,7 +904,15 @@
           <w:sz w:val="18"/>
           <w:szCs w:val="18"/>
         </w:rPr>
-        <w:t>17) git rm filename ----to remove file ----</w:t>
+        <w:t>17</w:t>
+      </w:r>
+      <w:r>
+        <w:rPr>
+          <w:rFonts w:ascii="Lucida Console" w:hAnsi="Lucida Console" w:cs="Lucida Console"/>
+          <w:sz w:val="18"/>
+          <w:szCs w:val="18"/>
+        </w:rPr>
+        <w:t>) git rm filename ----to remove file ----</w:t>
       </w:r>
     </w:p>
     <w:p>
@@ -788,7 +930,23 @@
           <w:sz w:val="18"/>
           <w:szCs w:val="18"/>
         </w:rPr>
-        <w:t>18) git mv name.txt rename.txt ---- to rename file name ---</w:t>
+        <w:t xml:space="preserve">18) </w:t>
+      </w:r>
+      <w:r>
+        <w:rPr>
+          <w:rFonts w:ascii="Lucida Console" w:hAnsi="Lucida Console" w:cs="Lucida Console"/>
+          <w:sz w:val="18"/>
+          <w:szCs w:val="18"/>
+        </w:rPr>
+        <w:t xml:space="preserve">git mv </w:t>
+      </w:r>
+      <w:r>
+        <w:rPr>
+          <w:rFonts w:ascii="Lucida Console" w:hAnsi="Lucida Console" w:cs="Lucida Console"/>
+          <w:sz w:val="18"/>
+          <w:szCs w:val="18"/>
+        </w:rPr>
+        <w:t>name.txt rename.txt ---- to rename file name ---</w:t>
       </w:r>
     </w:p>
     <w:p>
@@ -806,19 +964,41 @@
           <w:sz w:val="18"/>
           <w:szCs w:val="18"/>
         </w:rPr>
-        <w:t xml:space="preserve">19) if file is on tracking before moving </w:t>
-      </w:r>
-      <w:proofErr w:type="gramStart"/>
-      <w:r>
-        <w:rPr>
-          <w:rFonts w:ascii="Lucida Console" w:hAnsi="Lucida Console" w:cs="Lucida Console"/>
-          <w:sz w:val="18"/>
-          <w:szCs w:val="18"/>
-        </w:rPr>
-        <w:t>into  .</w:t>
+        <w:t xml:space="preserve">19) </w:t>
+      </w:r>
+      <w:r>
+        <w:rPr>
+          <w:rFonts w:ascii="Lucida Console" w:hAnsi="Lucida Console" w:cs="Lucida Console"/>
+          <w:sz w:val="18"/>
+          <w:szCs w:val="18"/>
+        </w:rPr>
+        <w:t xml:space="preserve">if file is on </w:t>
+      </w:r>
+      <w:r>
+        <w:rPr>
+          <w:rFonts w:ascii="Lucida Console" w:hAnsi="Lucida Console" w:cs="Lucida Console"/>
+          <w:sz w:val="18"/>
+          <w:szCs w:val="18"/>
+        </w:rPr>
+        <w:t xml:space="preserve">tracking before moving into </w:t>
+      </w:r>
+      <w:r>
+        <w:rPr>
+          <w:rFonts w:ascii="Lucida Console" w:hAnsi="Lucida Console" w:cs="Lucida Console"/>
+          <w:sz w:val="18"/>
+          <w:szCs w:val="18"/>
+        </w:rPr>
+        <w:t xml:space="preserve"> </w:t>
+      </w:r>
+      <w:r>
+        <w:rPr>
+          <w:rFonts w:ascii="Lucida Console" w:hAnsi="Lucida Console" w:cs="Lucida Console"/>
+          <w:sz w:val="18"/>
+          <w:szCs w:val="18"/>
+        </w:rPr>
+        <w:t>.</w:t>
       </w:r>
       <w:proofErr w:type="spellStart"/>
-      <w:proofErr w:type="gramEnd"/>
       <w:r>
         <w:rPr>
           <w:rFonts w:ascii="Lucida Console" w:hAnsi="Lucida Console" w:cs="Lucida Console"/>
@@ -834,7 +1014,55 @@
           <w:sz w:val="18"/>
           <w:szCs w:val="18"/>
         </w:rPr>
-        <w:t>, git will still track              file despite in .</w:t>
+        <w:t xml:space="preserve">, </w:t>
+      </w:r>
+      <w:r>
+        <w:rPr>
+          <w:rFonts w:ascii="Lucida Console" w:hAnsi="Lucida Console" w:cs="Lucida Console"/>
+          <w:sz w:val="18"/>
+          <w:szCs w:val="18"/>
+        </w:rPr>
+        <w:t>git</w:t>
+      </w:r>
+      <w:r>
+        <w:rPr>
+          <w:rFonts w:ascii="Lucida Console" w:hAnsi="Lucida Console" w:cs="Lucida Console"/>
+          <w:sz w:val="18"/>
+          <w:szCs w:val="18"/>
+        </w:rPr>
+        <w:t xml:space="preserve"> will still track </w:t>
+      </w:r>
+      <w:r>
+        <w:rPr>
+          <w:rFonts w:ascii="Lucida Console" w:hAnsi="Lucida Console" w:cs="Lucida Console"/>
+          <w:sz w:val="18"/>
+          <w:szCs w:val="18"/>
+        </w:rPr>
+        <w:t xml:space="preserve"> </w:t>
+      </w:r>
+      <w:r>
+        <w:rPr>
+          <w:rFonts w:ascii="Lucida Console" w:hAnsi="Lucida Console" w:cs="Lucida Console"/>
+          <w:sz w:val="18"/>
+          <w:szCs w:val="18"/>
+        </w:rPr>
+        <w:t xml:space="preserve">            </w:t>
+      </w:r>
+      <w:r>
+        <w:rPr>
+          <w:rFonts w:ascii="Lucida Console" w:hAnsi="Lucida Console" w:cs="Lucida Console"/>
+          <w:sz w:val="18"/>
+          <w:szCs w:val="18"/>
+        </w:rPr>
+        <w:t xml:space="preserve">file </w:t>
+      </w:r>
+      <w:r>
+        <w:rPr>
+          <w:rFonts w:ascii="Lucida Console" w:hAnsi="Lucida Console" w:cs="Lucida Console"/>
+          <w:sz w:val="18"/>
+          <w:szCs w:val="18"/>
+        </w:rPr>
+        <w:t>despite in .</w:t>
       </w:r>
       <w:proofErr w:type="spellStart"/>
       <w:r>
@@ -862,7 +1090,23 @@
           <w:sz w:val="18"/>
           <w:szCs w:val="18"/>
         </w:rPr>
-        <w:t>20) git rm –cached filename --- to untrack from above situation ----</w:t>
+        <w:t xml:space="preserve">20) </w:t>
+      </w:r>
+      <w:r>
+        <w:rPr>
+          <w:rFonts w:ascii="Lucida Console" w:hAnsi="Lucida Console" w:cs="Lucida Console"/>
+          <w:sz w:val="18"/>
+          <w:szCs w:val="18"/>
+        </w:rPr>
+        <w:t xml:space="preserve">git rm –cached filename --- to </w:t>
+      </w:r>
+      <w:r>
+        <w:rPr>
+          <w:rFonts w:ascii="Lucida Console" w:hAnsi="Lucida Console" w:cs="Lucida Console"/>
+          <w:sz w:val="18"/>
+          <w:szCs w:val="18"/>
+        </w:rPr>
+        <w:t>untrack from above situation ----</w:t>
       </w:r>
     </w:p>
     <w:p>
@@ -880,25 +1124,23 @@
           <w:sz w:val="18"/>
           <w:szCs w:val="18"/>
         </w:rPr>
-        <w:t>21) git log -</w:t>
-      </w:r>
-      <w:proofErr w:type="gramStart"/>
-      <w:r>
-        <w:rPr>
-          <w:rFonts w:ascii="Lucida Console" w:hAnsi="Lucida Console" w:cs="Lucida Console"/>
-          <w:sz w:val="18"/>
-          <w:szCs w:val="18"/>
-        </w:rPr>
-        <w:t>p  ----</w:t>
-      </w:r>
-      <w:proofErr w:type="gramEnd"/>
-      <w:r>
-        <w:rPr>
-          <w:rFonts w:ascii="Lucida Console" w:hAnsi="Lucida Console" w:cs="Lucida Console"/>
-          <w:sz w:val="18"/>
-          <w:szCs w:val="18"/>
-        </w:rPr>
-        <w:t xml:space="preserve"> what is changed in file with commit ---</w:t>
+        <w:t>21</w:t>
+      </w:r>
+      <w:r>
+        <w:rPr>
+          <w:rFonts w:ascii="Lucida Console" w:hAnsi="Lucida Console" w:cs="Lucida Console"/>
+          <w:sz w:val="18"/>
+          <w:szCs w:val="18"/>
+        </w:rPr>
+        <w:t xml:space="preserve">) </w:t>
+      </w:r>
+      <w:r>
+        <w:rPr>
+          <w:rFonts w:ascii="Lucida Console" w:hAnsi="Lucida Console" w:cs="Lucida Console"/>
+          <w:sz w:val="18"/>
+          <w:szCs w:val="18"/>
+        </w:rPr>
+        <w:t>git log -p  ---- what is changed in file with commit ---</w:t>
       </w:r>
     </w:p>
     <w:p>
@@ -934,7 +1176,31 @@
           <w:sz w:val="18"/>
           <w:szCs w:val="18"/>
         </w:rPr>
-        <w:t>23) git log –pretty=</w:t>
+        <w:t xml:space="preserve">23) git log </w:t>
+      </w:r>
+      <w:r>
+        <w:rPr>
+          <w:rFonts w:ascii="Lucida Console" w:hAnsi="Lucida Console" w:cs="Lucida Console"/>
+          <w:sz w:val="18"/>
+          <w:szCs w:val="18"/>
+        </w:rPr>
+        <w:t>–</w:t>
+      </w:r>
+      <w:r>
+        <w:rPr>
+          <w:rFonts w:ascii="Lucida Console" w:hAnsi="Lucida Console" w:cs="Lucida Console"/>
+          <w:sz w:val="18"/>
+          <w:szCs w:val="18"/>
+        </w:rPr>
+        <w:t>pretty</w:t>
+      </w:r>
+      <w:r>
+        <w:rPr>
+          <w:rFonts w:ascii="Lucida Console" w:hAnsi="Lucida Console" w:cs="Lucida Console"/>
+          <w:sz w:val="18"/>
+          <w:szCs w:val="18"/>
+        </w:rPr>
+        <w:t>=</w:t>
       </w:r>
       <w:proofErr w:type="spellStart"/>
       <w:r>
@@ -988,7 +1254,31 @@
           <w:sz w:val="18"/>
           <w:szCs w:val="18"/>
         </w:rPr>
-        <w:t>24) git log –stat ----to see commits in short ---</w:t>
+        <w:t>24)</w:t>
+      </w:r>
+      <w:r>
+        <w:rPr>
+          <w:rFonts w:ascii="Lucida Console" w:hAnsi="Lucida Console" w:cs="Lucida Console"/>
+          <w:sz w:val="18"/>
+          <w:szCs w:val="18"/>
+        </w:rPr>
+        <w:t xml:space="preserve"> git log –stat ----to see </w:t>
+      </w:r>
+      <w:r>
+        <w:rPr>
+          <w:rFonts w:ascii="Lucida Console" w:hAnsi="Lucida Console" w:cs="Lucida Console"/>
+          <w:sz w:val="18"/>
+          <w:szCs w:val="18"/>
+        </w:rPr>
+        <w:t>commits in shor</w:t>
+      </w:r>
+      <w:r>
+        <w:rPr>
+          <w:rFonts w:ascii="Lucida Console" w:hAnsi="Lucida Console" w:cs="Lucida Console"/>
+          <w:sz w:val="18"/>
+          <w:szCs w:val="18"/>
+        </w:rPr>
+        <w:t>t ---</w:t>
       </w:r>
     </w:p>
     <w:p>
@@ -1024,7 +1314,23 @@
           <w:sz w:val="18"/>
           <w:szCs w:val="18"/>
         </w:rPr>
-        <w:t>26) $ git log --pretty=full</w:t>
+        <w:t>26</w:t>
+      </w:r>
+      <w:r>
+        <w:rPr>
+          <w:rFonts w:ascii="Lucida Console" w:hAnsi="Lucida Console" w:cs="Lucida Console"/>
+          <w:sz w:val="18"/>
+          <w:szCs w:val="18"/>
+        </w:rPr>
+        <w:t xml:space="preserve">) </w:t>
+      </w:r>
+      <w:r>
+        <w:rPr>
+          <w:rFonts w:ascii="Lucida Console" w:hAnsi="Lucida Console" w:cs="Lucida Console"/>
+          <w:sz w:val="18"/>
+          <w:szCs w:val="18"/>
+        </w:rPr>
+        <w:t>$ git log --pretty=full</w:t>
       </w:r>
     </w:p>
     <w:p>
@@ -1042,25 +1348,7 @@
           <w:sz w:val="18"/>
           <w:szCs w:val="18"/>
         </w:rPr>
-        <w:t>27) $ git log --since=</w:t>
-      </w:r>
-      <w:proofErr w:type="gramStart"/>
-      <w:r>
-        <w:rPr>
-          <w:rFonts w:ascii="Lucida Console" w:hAnsi="Lucida Console" w:cs="Lucida Console"/>
-          <w:sz w:val="18"/>
-          <w:szCs w:val="18"/>
-        </w:rPr>
-        <w:t>3.days</w:t>
-      </w:r>
-      <w:proofErr w:type="gramEnd"/>
-      <w:r>
-        <w:rPr>
-          <w:rFonts w:ascii="Lucida Console" w:hAnsi="Lucida Console" w:cs="Lucida Console"/>
-          <w:sz w:val="18"/>
-          <w:szCs w:val="18"/>
-        </w:rPr>
-        <w:t xml:space="preserve"> ---to filter log as per time---</w:t>
+        <w:t>27) $ git log --since=3.days ---to filter log as per time---</w:t>
       </w:r>
     </w:p>
     <w:p>
@@ -1078,7 +1366,55 @@
           <w:sz w:val="18"/>
           <w:szCs w:val="18"/>
         </w:rPr>
-        <w:t>28) $ git log --pretty=format: “%h -- %ln”</w:t>
+        <w:t>28)</w:t>
+      </w:r>
+      <w:r>
+        <w:rPr>
+          <w:rFonts w:ascii="Lucida Console" w:hAnsi="Lucida Console" w:cs="Lucida Console"/>
+          <w:sz w:val="18"/>
+          <w:szCs w:val="18"/>
+        </w:rPr>
+        <w:t xml:space="preserve"> </w:t>
+      </w:r>
+      <w:r>
+        <w:rPr>
+          <w:rFonts w:ascii="Lucida Console" w:hAnsi="Lucida Console" w:cs="Lucida Console"/>
+          <w:sz w:val="18"/>
+          <w:szCs w:val="18"/>
+        </w:rPr>
+        <w:t>$ git log --pretty=</w:t>
+      </w:r>
+      <w:r>
+        <w:rPr>
+          <w:rFonts w:ascii="Lucida Console" w:hAnsi="Lucida Console" w:cs="Lucida Console"/>
+          <w:sz w:val="18"/>
+          <w:szCs w:val="18"/>
+        </w:rPr>
+        <w:t xml:space="preserve">format: </w:t>
+      </w:r>
+      <w:r>
+        <w:rPr>
+          <w:rFonts w:ascii="Lucida Console" w:hAnsi="Lucida Console" w:cs="Lucida Console"/>
+          <w:sz w:val="18"/>
+          <w:szCs w:val="18"/>
+        </w:rPr>
+        <w:t>“</w:t>
+      </w:r>
+      <w:r>
+        <w:rPr>
+          <w:rFonts w:ascii="Lucida Console" w:hAnsi="Lucida Console" w:cs="Lucida Console"/>
+          <w:sz w:val="18"/>
+          <w:szCs w:val="18"/>
+        </w:rPr>
+        <w:t>%h -- %ln</w:t>
+      </w:r>
+      <w:r>
+        <w:rPr>
+          <w:rFonts w:ascii="Lucida Console" w:hAnsi="Lucida Console" w:cs="Lucida Console"/>
+          <w:sz w:val="18"/>
+          <w:szCs w:val="18"/>
+        </w:rPr>
+        <w:t>”</w:t>
       </w:r>
     </w:p>
     <w:p>
@@ -1097,7 +1433,31 @@
           <w:szCs w:val="18"/>
         </w:rPr>
         <w:lastRenderedPageBreak/>
-        <w:t>29) git restore filename ---remove from staging area, changes will be removed---</w:t>
+        <w:t>29) git restore filena</w:t>
+      </w:r>
+      <w:r>
+        <w:rPr>
+          <w:rFonts w:ascii="Lucida Console" w:hAnsi="Lucida Console" w:cs="Lucida Console"/>
+          <w:sz w:val="18"/>
+          <w:szCs w:val="18"/>
+        </w:rPr>
+        <w:t>me ---remove from staging area</w:t>
+      </w:r>
+      <w:r>
+        <w:rPr>
+          <w:rFonts w:ascii="Lucida Console" w:hAnsi="Lucida Console" w:cs="Lucida Console"/>
+          <w:sz w:val="18"/>
+          <w:szCs w:val="18"/>
+        </w:rPr>
+        <w:t>, changes will be removed</w:t>
+      </w:r>
+      <w:r>
+        <w:rPr>
+          <w:rFonts w:ascii="Lucida Console" w:hAnsi="Lucida Console" w:cs="Lucida Console"/>
+          <w:sz w:val="18"/>
+          <w:szCs w:val="18"/>
+        </w:rPr>
+        <w:t>---</w:t>
       </w:r>
     </w:p>
     <w:p>
@@ -1115,25 +1475,39 @@
           <w:sz w:val="18"/>
           <w:szCs w:val="18"/>
         </w:rPr>
-        <w:t>30) git checkout –-</w:t>
-      </w:r>
-      <w:proofErr w:type="gramStart"/>
-      <w:r>
-        <w:rPr>
-          <w:rFonts w:ascii="Lucida Console" w:hAnsi="Lucida Console" w:cs="Lucida Console"/>
-          <w:sz w:val="18"/>
-          <w:szCs w:val="18"/>
-        </w:rPr>
-        <w:t>filename  ----</w:t>
-      </w:r>
-      <w:proofErr w:type="gramEnd"/>
-      <w:r>
-        <w:rPr>
-          <w:rFonts w:ascii="Lucida Console" w:hAnsi="Lucida Console" w:cs="Lucida Console"/>
-          <w:sz w:val="18"/>
-          <w:szCs w:val="18"/>
-        </w:rPr>
-        <w:t xml:space="preserve"> to get previous stage of file ----</w:t>
+        <w:t xml:space="preserve">30) </w:t>
+      </w:r>
+      <w:r>
+        <w:rPr>
+          <w:rFonts w:ascii="Lucida Console" w:hAnsi="Lucida Console" w:cs="Lucida Console"/>
+          <w:sz w:val="18"/>
+          <w:szCs w:val="18"/>
+        </w:rPr>
+        <w:t>git checkout –</w:t>
+      </w:r>
+      <w:r>
+        <w:rPr>
+          <w:rFonts w:ascii="Lucida Console" w:hAnsi="Lucida Console" w:cs="Lucida Console"/>
+          <w:sz w:val="18"/>
+          <w:szCs w:val="18"/>
+        </w:rPr>
+        <w:t>-</w:t>
+      </w:r>
+      <w:r>
+        <w:rPr>
+          <w:rFonts w:ascii="Lucida Console" w:hAnsi="Lucida Console" w:cs="Lucida Console"/>
+          <w:sz w:val="18"/>
+          <w:szCs w:val="18"/>
+        </w:rPr>
+        <w:t xml:space="preserve">filename  ---- to get previous </w:t>
+      </w:r>
+      <w:r>
+        <w:rPr>
+          <w:rFonts w:ascii="Lucida Console" w:hAnsi="Lucida Console" w:cs="Lucida Console"/>
+          <w:sz w:val="18"/>
+          <w:szCs w:val="18"/>
+        </w:rPr>
+        <w:t>stage of file ----</w:t>
       </w:r>
     </w:p>
     <w:p>
@@ -1151,25 +1525,7 @@
           <w:sz w:val="18"/>
           <w:szCs w:val="18"/>
         </w:rPr>
-        <w:t>31) git checkout -</w:t>
-      </w:r>
-      <w:proofErr w:type="gramStart"/>
-      <w:r>
-        <w:rPr>
-          <w:rFonts w:ascii="Lucida Console" w:hAnsi="Lucida Console" w:cs="Lucida Console"/>
-          <w:sz w:val="18"/>
-          <w:szCs w:val="18"/>
-        </w:rPr>
-        <w:t>f  ---</w:t>
-      </w:r>
-      <w:proofErr w:type="gramEnd"/>
-      <w:r>
-        <w:rPr>
-          <w:rFonts w:ascii="Lucida Console" w:hAnsi="Lucida Console" w:cs="Lucida Console"/>
-          <w:sz w:val="18"/>
-          <w:szCs w:val="18"/>
-        </w:rPr>
-        <w:t xml:space="preserve"> works same as above but for all file---</w:t>
+        <w:t>31) git checkout -f  --- works same as above but for all file---</w:t>
       </w:r>
     </w:p>
     <w:p>
@@ -1225,7 +1581,7 @@
         </w:rPr>
         <w:t xml:space="preserve">git remote add origin </w:t>
       </w:r>
-      <w:hyperlink r:id="rId4" w:history="1">
+      <w:hyperlink r:id="rId5" w:history="1">
         <w:r>
           <w:rPr>
             <w:rStyle w:val="Hyperlink"/>
@@ -1252,25 +1608,23 @@
           <w:sz w:val="18"/>
           <w:szCs w:val="18"/>
         </w:rPr>
-        <w:t>33) git remote -</w:t>
-      </w:r>
-      <w:proofErr w:type="gramStart"/>
-      <w:r>
-        <w:rPr>
-          <w:rFonts w:ascii="Lucida Console" w:hAnsi="Lucida Console" w:cs="Lucida Console"/>
-          <w:sz w:val="18"/>
-          <w:szCs w:val="18"/>
-        </w:rPr>
-        <w:t>v  ----</w:t>
-      </w:r>
-      <w:proofErr w:type="gramEnd"/>
-      <w:r>
-        <w:rPr>
-          <w:rFonts w:ascii="Lucida Console" w:hAnsi="Lucida Console" w:cs="Lucida Console"/>
-          <w:sz w:val="18"/>
-          <w:szCs w:val="18"/>
-        </w:rPr>
-        <w:t xml:space="preserve"> to check repository available---- </w:t>
+        <w:t>33) git remote</w:t>
+      </w:r>
+      <w:r>
+        <w:rPr>
+          <w:rFonts w:ascii="Lucida Console" w:hAnsi="Lucida Console" w:cs="Lucida Console"/>
+          <w:sz w:val="18"/>
+          <w:szCs w:val="18"/>
+        </w:rPr>
+        <w:t xml:space="preserve"> -v  ---- to check repository </w:t>
+      </w:r>
+      <w:r>
+        <w:rPr>
+          <w:rFonts w:ascii="Lucida Console" w:hAnsi="Lucida Console" w:cs="Lucida Console"/>
+          <w:sz w:val="18"/>
+          <w:szCs w:val="18"/>
+        </w:rPr>
+        <w:t xml:space="preserve">available---- </w:t>
       </w:r>
     </w:p>
     <w:p>
@@ -1306,7 +1660,31 @@
           <w:sz w:val="18"/>
           <w:szCs w:val="18"/>
         </w:rPr>
-        <w:t>35) git remote rm origin(name) ----to remove remote connection----</w:t>
+        <w:t xml:space="preserve">35) git </w:t>
+      </w:r>
+      <w:r>
+        <w:rPr>
+          <w:rFonts w:ascii="Lucida Console" w:hAnsi="Lucida Console" w:cs="Lucida Console"/>
+          <w:sz w:val="18"/>
+          <w:szCs w:val="18"/>
+        </w:rPr>
+        <w:t>remote rm origin</w:t>
+      </w:r>
+      <w:r>
+        <w:rPr>
+          <w:rFonts w:ascii="Lucida Console" w:hAnsi="Lucida Console" w:cs="Lucida Console"/>
+          <w:sz w:val="18"/>
+          <w:szCs w:val="18"/>
+        </w:rPr>
+        <w:t>(name)</w:t>
+      </w:r>
+      <w:r>
+        <w:rPr>
+          <w:rFonts w:ascii="Lucida Console" w:hAnsi="Lucida Console" w:cs="Lucida Console"/>
+          <w:sz w:val="18"/>
+          <w:szCs w:val="18"/>
+        </w:rPr>
+        <w:t xml:space="preserve"> ----to remove remote connection----</w:t>
       </w:r>
     </w:p>
     <w:p>
@@ -1324,7 +1702,15 @@
           <w:sz w:val="18"/>
           <w:szCs w:val="18"/>
         </w:rPr>
-        <w:t xml:space="preserve">36) </w:t>
+        <w:t>36)</w:t>
+      </w:r>
+      <w:r>
+        <w:rPr>
+          <w:rFonts w:ascii="Lucida Console" w:hAnsi="Lucida Console" w:cs="Lucida Console"/>
+          <w:sz w:val="18"/>
+          <w:szCs w:val="18"/>
+        </w:rPr>
+        <w:t xml:space="preserve"> </w:t>
       </w:r>
       <w:r>
         <w:rPr>
@@ -1368,7 +1754,15 @@
           <w:sz w:val="18"/>
           <w:szCs w:val="18"/>
         </w:rPr>
-        <w:t xml:space="preserve"> key available ---</w:t>
+        <w:t xml:space="preserve"> key</w:t>
+      </w:r>
+      <w:r>
+        <w:rPr>
+          <w:rFonts w:ascii="Lucida Console" w:hAnsi="Lucida Console" w:cs="Lucida Console"/>
+          <w:sz w:val="18"/>
+          <w:szCs w:val="18"/>
+        </w:rPr>
+        <w:t xml:space="preserve"> available ---</w:t>
       </w:r>
     </w:p>
     <w:p>
@@ -1389,7 +1783,15 @@
           <w:sz w:val="18"/>
           <w:szCs w:val="18"/>
         </w:rPr>
-        <w:t>37) ls -a ----to check all files with hidden ones---</w:t>
+        <w:t xml:space="preserve">37) </w:t>
+      </w:r>
+      <w:r>
+        <w:rPr>
+          <w:rFonts w:ascii="Lucida Console" w:hAnsi="Lucida Console" w:cs="Lucida Console"/>
+          <w:sz w:val="18"/>
+          <w:szCs w:val="18"/>
+        </w:rPr>
+        <w:t>ls -a ----to check all files with hidden ones---</w:t>
       </w:r>
     </w:p>
     <w:p>
@@ -1423,7 +1825,15 @@
           <w:sz w:val="18"/>
           <w:szCs w:val="18"/>
         </w:rPr>
-        <w:t xml:space="preserve">38) </w:t>
+        <w:t>38)</w:t>
+      </w:r>
+      <w:r>
+        <w:rPr>
+          <w:rFonts w:ascii="Lucida Console" w:hAnsi="Lucida Console" w:cs="Lucida Console"/>
+          <w:sz w:val="18"/>
+          <w:szCs w:val="18"/>
+        </w:rPr>
+        <w:t xml:space="preserve"> </w:t>
       </w:r>
       <w:proofErr w:type="spellStart"/>
       <w:r>
@@ -1441,7 +1851,15 @@
           <w:sz w:val="18"/>
           <w:szCs w:val="18"/>
         </w:rPr>
-        <w:t xml:space="preserve">-keygen -t ed25519 -C "rajdevaliya169@gmail.com" –to create </w:t>
+        <w:t xml:space="preserve">-keygen -t ed25519 -C "rajdevaliya169@gmail.com" </w:t>
+      </w:r>
+      <w:r>
+        <w:rPr>
+          <w:rFonts w:ascii="Lucida Console" w:hAnsi="Lucida Console" w:cs="Lucida Console"/>
+          <w:sz w:val="18"/>
+          <w:szCs w:val="18"/>
+        </w:rPr>
+        <w:t xml:space="preserve">–to create </w:t>
       </w:r>
       <w:proofErr w:type="spellStart"/>
       <w:r>
@@ -1493,10 +1911,25 @@
           <w:sz w:val="18"/>
           <w:szCs w:val="18"/>
         </w:rPr>
-        <w:t>39) rm -f ~/.</w:t>
+        <w:t>3</w:t>
+      </w:r>
+      <w:r>
+        <w:rPr>
+          <w:rFonts w:ascii="Lucida Console" w:hAnsi="Lucida Console" w:cs="Lucida Console"/>
+          <w:sz w:val="18"/>
+          <w:szCs w:val="18"/>
+        </w:rPr>
+        <w:t xml:space="preserve">9) </w:t>
+      </w:r>
+      <w:r>
+        <w:rPr>
+          <w:rFonts w:ascii="Lucida Console" w:hAnsi="Lucida Console" w:cs="Lucida Console"/>
+          <w:sz w:val="18"/>
+          <w:szCs w:val="18"/>
+        </w:rPr>
+        <w:t>rm -f ~/.</w:t>
       </w:r>
       <w:proofErr w:type="spellStart"/>
-      <w:proofErr w:type="gramStart"/>
       <w:r>
         <w:rPr>
           <w:rFonts w:ascii="Lucida Console" w:hAnsi="Lucida Console" w:cs="Lucida Console"/>
@@ -1512,16 +1945,7 @@
           <w:sz w:val="18"/>
           <w:szCs w:val="18"/>
         </w:rPr>
-        <w:t xml:space="preserve">  ---</w:t>
-      </w:r>
-      <w:proofErr w:type="gramEnd"/>
-      <w:r>
-        <w:rPr>
-          <w:rFonts w:ascii="Lucida Console" w:hAnsi="Lucida Console" w:cs="Lucida Console"/>
-          <w:sz w:val="18"/>
-          <w:szCs w:val="18"/>
-        </w:rPr>
-        <w:t xml:space="preserve">to remove </w:t>
+        <w:t xml:space="preserve">  ---to remove </w:t>
       </w:r>
       <w:proofErr w:type="spellStart"/>
       <w:r>
@@ -1539,7 +1963,15 @@
           <w:sz w:val="18"/>
           <w:szCs w:val="18"/>
         </w:rPr>
-        <w:t xml:space="preserve"> keys if stored in </w:t>
+        <w:t xml:space="preserve"> keys if stored</w:t>
+      </w:r>
+      <w:r>
+        <w:rPr>
+          <w:rFonts w:ascii="Lucida Console" w:hAnsi="Lucida Console" w:cs="Lucida Console"/>
+          <w:sz w:val="18"/>
+          <w:szCs w:val="18"/>
+        </w:rPr>
+        <w:t xml:space="preserve"> in </w:t>
       </w:r>
       <w:proofErr w:type="spellStart"/>
       <w:r>
@@ -1591,7 +2023,15 @@
           <w:sz w:val="18"/>
           <w:szCs w:val="18"/>
         </w:rPr>
-        <w:t>40) eval "$(</w:t>
+        <w:t xml:space="preserve">40) </w:t>
+      </w:r>
+      <w:r>
+        <w:rPr>
+          <w:rFonts w:ascii="Lucida Console" w:hAnsi="Lucida Console" w:cs="Lucida Console"/>
+          <w:sz w:val="18"/>
+          <w:szCs w:val="18"/>
+        </w:rPr>
+        <w:t>eval "$(</w:t>
       </w:r>
       <w:proofErr w:type="spellStart"/>
       <w:r>
@@ -1609,25 +2049,15 @@
           <w:sz w:val="18"/>
           <w:szCs w:val="18"/>
         </w:rPr>
-        <w:t>-agent -s)</w:t>
-      </w:r>
-      <w:proofErr w:type="gramStart"/>
-      <w:r>
-        <w:rPr>
-          <w:rFonts w:ascii="Lucida Console" w:hAnsi="Lucida Console" w:cs="Lucida Console"/>
-          <w:sz w:val="18"/>
-          <w:szCs w:val="18"/>
-        </w:rPr>
-        <w:t>"  ---</w:t>
-      </w:r>
-      <w:proofErr w:type="gramEnd"/>
-      <w:r>
-        <w:rPr>
-          <w:rFonts w:ascii="Lucida Console" w:hAnsi="Lucida Console" w:cs="Lucida Console"/>
-          <w:sz w:val="18"/>
-          <w:szCs w:val="18"/>
-        </w:rPr>
-        <w:t xml:space="preserve"> to check </w:t>
+        <w:t>-agent -s)"</w:t>
+      </w:r>
+      <w:r>
+        <w:rPr>
+          <w:rFonts w:ascii="Lucida Console" w:hAnsi="Lucida Console" w:cs="Lucida Console"/>
+          <w:sz w:val="18"/>
+          <w:szCs w:val="18"/>
+        </w:rPr>
+        <w:t xml:space="preserve">  --- to check </w:t>
       </w:r>
       <w:proofErr w:type="spellStart"/>
       <w:r>
@@ -1715,7 +2145,15 @@
           <w:sz w:val="18"/>
           <w:szCs w:val="18"/>
         </w:rPr>
-        <w:t xml:space="preserve">/id_ed25519 --- to add </w:t>
+        <w:t>/id_ed25519</w:t>
+      </w:r>
+      <w:r>
+        <w:rPr>
+          <w:rFonts w:ascii="Lucida Console" w:hAnsi="Lucida Console" w:cs="Lucida Console"/>
+          <w:sz w:val="18"/>
+          <w:szCs w:val="18"/>
+        </w:rPr>
+        <w:t xml:space="preserve"> --- to add </w:t>
       </w:r>
       <w:proofErr w:type="spellStart"/>
       <w:r>
@@ -1733,7 +2171,23 @@
           <w:sz w:val="18"/>
           <w:szCs w:val="18"/>
         </w:rPr>
-        <w:t xml:space="preserve"> key in agent ----</w:t>
+        <w:t xml:space="preserve"> </w:t>
+      </w:r>
+      <w:r>
+        <w:rPr>
+          <w:rFonts w:ascii="Lucida Console" w:hAnsi="Lucida Console" w:cs="Lucida Console"/>
+          <w:sz w:val="18"/>
+          <w:szCs w:val="18"/>
+        </w:rPr>
+        <w:t>key</w:t>
+      </w:r>
+      <w:r>
+        <w:rPr>
+          <w:rFonts w:ascii="Lucida Console" w:hAnsi="Lucida Console" w:cs="Lucida Console"/>
+          <w:sz w:val="18"/>
+          <w:szCs w:val="18"/>
+        </w:rPr>
+        <w:t xml:space="preserve"> in agent ----</w:t>
       </w:r>
     </w:p>
     <w:p>
@@ -1767,7 +2221,23 @@
           <w:sz w:val="18"/>
           <w:szCs w:val="18"/>
         </w:rPr>
-        <w:t>42) clip &lt; ~/.</w:t>
+        <w:t>42</w:t>
+      </w:r>
+      <w:r>
+        <w:rPr>
+          <w:rFonts w:ascii="Lucida Console" w:hAnsi="Lucida Console" w:cs="Lucida Console"/>
+          <w:sz w:val="18"/>
+          <w:szCs w:val="18"/>
+        </w:rPr>
+        <w:t>)</w:t>
+      </w:r>
+      <w:r>
+        <w:rPr>
+          <w:rFonts w:ascii="Lucida Console" w:hAnsi="Lucida Console" w:cs="Lucida Console"/>
+          <w:sz w:val="18"/>
+          <w:szCs w:val="18"/>
+        </w:rPr>
+        <w:t xml:space="preserve"> clip &lt; ~/.</w:t>
       </w:r>
       <w:proofErr w:type="spellStart"/>
       <w:r>
@@ -1785,7 +2255,15 @@
           <w:sz w:val="18"/>
           <w:szCs w:val="18"/>
         </w:rPr>
-        <w:t xml:space="preserve">/id_ed25519.pub   ---- to copy </w:t>
+        <w:t>/id_ed25519.pub</w:t>
+      </w:r>
+      <w:r>
+        <w:rPr>
+          <w:rFonts w:ascii="Lucida Console" w:hAnsi="Lucida Console" w:cs="Lucida Console"/>
+          <w:sz w:val="18"/>
+          <w:szCs w:val="18"/>
+        </w:rPr>
+        <w:t xml:space="preserve">   ---- to copy </w:t>
       </w:r>
       <w:proofErr w:type="spellStart"/>
       <w:r>
@@ -1837,16 +2315,15 @@
           <w:sz w:val="18"/>
           <w:szCs w:val="18"/>
         </w:rPr>
-        <w:t>43) tail &lt; ~</w:t>
-      </w:r>
-      <w:proofErr w:type="gramStart"/>
-      <w:r>
-        <w:rPr>
-          <w:rFonts w:ascii="Lucida Console" w:hAnsi="Lucida Console" w:cs="Lucida Console"/>
-          <w:sz w:val="18"/>
-          <w:szCs w:val="18"/>
-        </w:rPr>
-        <w:t>/.</w:t>
+        <w:t xml:space="preserve">43) </w:t>
+      </w:r>
+      <w:r>
+        <w:rPr>
+          <w:rFonts w:ascii="Lucida Console" w:hAnsi="Lucida Console" w:cs="Lucida Console"/>
+          <w:sz w:val="18"/>
+          <w:szCs w:val="18"/>
+        </w:rPr>
+        <w:t>tail &lt; ~/.</w:t>
       </w:r>
       <w:proofErr w:type="spellStart"/>
       <w:r>
@@ -1866,7 +2343,6 @@
         </w:rPr>
         <w:t>/id_ed25519.pub  ---</w:t>
       </w:r>
-      <w:proofErr w:type="gramEnd"/>
       <w:r>
         <w:rPr>
           <w:rFonts w:ascii="Lucida Console" w:hAnsi="Lucida Console" w:cs="Lucida Console"/>
@@ -1907,7 +2383,23 @@
           <w:sz w:val="18"/>
           <w:szCs w:val="18"/>
         </w:rPr>
-        <w:t xml:space="preserve">44) git config --global alias.st 'status' ---- to make command short as per out convenience </w:t>
+        <w:t xml:space="preserve">44) </w:t>
+      </w:r>
+      <w:r>
+        <w:rPr>
+          <w:rFonts w:ascii="Lucida Console" w:hAnsi="Lucida Console" w:cs="Lucida Console"/>
+          <w:sz w:val="18"/>
+          <w:szCs w:val="18"/>
+        </w:rPr>
+        <w:t xml:space="preserve">git config --global alias.st 'status' ---- to make command short as per out </w:t>
+      </w:r>
+      <w:r>
+        <w:rPr>
+          <w:rFonts w:ascii="Lucida Console" w:hAnsi="Lucida Console" w:cs="Lucida Console"/>
+          <w:sz w:val="18"/>
+          <w:szCs w:val="18"/>
+        </w:rPr>
+        <w:t xml:space="preserve">convenience </w:t>
       </w:r>
     </w:p>
     <w:p>
@@ -1943,6 +2435,22 @@
         </w:rPr>
         <w:t xml:space="preserve">45) </w:t>
       </w:r>
+      <w:r>
+        <w:rPr>
+          <w:rFonts w:ascii="Lucida Console" w:hAnsi="Lucida Console" w:cs="Lucida Console"/>
+          <w:sz w:val="18"/>
+          <w:szCs w:val="18"/>
+        </w:rPr>
+        <w:t xml:space="preserve">git checkout </w:t>
+      </w:r>
+      <w:r>
+        <w:rPr>
+          <w:rFonts w:ascii="Lucida Console" w:hAnsi="Lucida Console" w:cs="Lucida Console"/>
+          <w:sz w:val="18"/>
+          <w:szCs w:val="18"/>
+        </w:rPr>
+        <w:t>-b develop  ---to make branch of develop---</w:t>
+      </w:r>
     </w:p>
     <w:p>
       <w:pPr>
@@ -1969,6 +2477,14 @@
           <w:szCs w:val="18"/>
         </w:rPr>
       </w:pPr>
+      <w:r>
+        <w:rPr>
+          <w:rFonts w:ascii="Lucida Console" w:hAnsi="Lucida Console" w:cs="Lucida Console"/>
+          <w:sz w:val="18"/>
+          <w:szCs w:val="18"/>
+        </w:rPr>
+        <w:t>46) git checkout main --- to switch from branch—</w:t>
+      </w:r>
     </w:p>
     <w:p>
       <w:pPr>
@@ -1995,35 +2511,307 @@
           <w:szCs w:val="18"/>
         </w:rPr>
       </w:pPr>
-    </w:p>
-    <w:p>
-      <w:pPr>
-        <w:rPr>
-          <w:rFonts w:ascii="Lucida Console" w:hAnsi="Lucida Console" w:cs="Lucida Console"/>
-          <w:sz w:val="18"/>
-          <w:szCs w:val="18"/>
-        </w:rPr>
-      </w:pPr>
-    </w:p>
-    <w:p>
-      <w:pPr>
-        <w:rPr>
-          <w:rFonts w:ascii="Lucida Console" w:hAnsi="Lucida Console" w:cs="Lucida Console"/>
-          <w:sz w:val="18"/>
-          <w:szCs w:val="18"/>
-        </w:rPr>
-      </w:pPr>
-    </w:p>
-    <w:p>
-      <w:pPr>
-        <w:rPr>
-          <w:rFonts w:ascii="Lucida Console" w:hAnsi="Lucida Console" w:cs="Lucida Console"/>
-          <w:sz w:val="18"/>
-          <w:szCs w:val="18"/>
-        </w:rPr>
-      </w:pPr>
-    </w:p>
-    <w:p/>
+      <w:r>
+        <w:rPr>
+          <w:rFonts w:ascii="Lucida Console" w:hAnsi="Lucida Console" w:cs="Lucida Console"/>
+          <w:sz w:val="18"/>
+          <w:szCs w:val="18"/>
+        </w:rPr>
+        <w:t>47</w:t>
+      </w:r>
+      <w:r>
+        <w:rPr>
+          <w:rFonts w:ascii="Lucida Console" w:hAnsi="Lucida Console" w:cs="Lucida Console"/>
+          <w:sz w:val="18"/>
+          <w:szCs w:val="18"/>
+        </w:rPr>
+        <w:t>) git branch  ---to see available branch---</w:t>
+      </w:r>
+    </w:p>
+    <w:p>
+      <w:pPr>
+        <w:autoSpaceDE w:val="0"/>
+        <w:autoSpaceDN w:val="0"/>
+        <w:adjustRightInd w:val="0"/>
+        <w:spacing w:after="0" w:line="240" w:lineRule="auto"/>
+        <w:rPr>
+          <w:rFonts w:ascii="Lucida Console" w:hAnsi="Lucida Console" w:cs="Lucida Console"/>
+          <w:sz w:val="18"/>
+          <w:szCs w:val="18"/>
+        </w:rPr>
+      </w:pPr>
+    </w:p>
+    <w:p>
+      <w:pPr>
+        <w:autoSpaceDE w:val="0"/>
+        <w:autoSpaceDN w:val="0"/>
+        <w:adjustRightInd w:val="0"/>
+        <w:spacing w:after="0" w:line="240" w:lineRule="auto"/>
+        <w:rPr>
+          <w:rFonts w:ascii="Lucida Console" w:hAnsi="Lucida Console" w:cs="Lucida Console"/>
+          <w:sz w:val="18"/>
+          <w:szCs w:val="18"/>
+        </w:rPr>
+      </w:pPr>
+      <w:r>
+        <w:rPr>
+          <w:rFonts w:ascii="Lucida Console" w:hAnsi="Lucida Console" w:cs="Lucida Console"/>
+          <w:sz w:val="18"/>
+          <w:szCs w:val="18"/>
+        </w:rPr>
+        <w:t xml:space="preserve">48) </w:t>
+      </w:r>
+      <w:r>
+        <w:rPr>
+          <w:rFonts w:ascii="Lucida Console" w:hAnsi="Lucida Console" w:cs="Lucida Console"/>
+          <w:sz w:val="18"/>
+          <w:szCs w:val="18"/>
+        </w:rPr>
+        <w:t xml:space="preserve">git </w:t>
+      </w:r>
+      <w:r>
+        <w:rPr>
+          <w:rFonts w:ascii="Lucida Console" w:hAnsi="Lucida Console" w:cs="Lucida Console"/>
+          <w:sz w:val="18"/>
+          <w:szCs w:val="18"/>
+        </w:rPr>
+        <w:t>push -d origin develop   --to delete from remote---</w:t>
+      </w:r>
+    </w:p>
+    <w:p>
+      <w:pPr>
+        <w:autoSpaceDE w:val="0"/>
+        <w:autoSpaceDN w:val="0"/>
+        <w:adjustRightInd w:val="0"/>
+        <w:spacing w:after="0" w:line="240" w:lineRule="auto"/>
+        <w:rPr>
+          <w:rFonts w:ascii="Lucida Console" w:hAnsi="Lucida Console" w:cs="Lucida Console"/>
+          <w:sz w:val="18"/>
+          <w:szCs w:val="18"/>
+        </w:rPr>
+      </w:pPr>
+    </w:p>
+    <w:p>
+      <w:pPr>
+        <w:autoSpaceDE w:val="0"/>
+        <w:autoSpaceDN w:val="0"/>
+        <w:adjustRightInd w:val="0"/>
+        <w:spacing w:after="0" w:line="240" w:lineRule="auto"/>
+        <w:rPr>
+          <w:rFonts w:ascii="Lucida Console" w:hAnsi="Lucida Console" w:cs="Lucida Console"/>
+          <w:sz w:val="18"/>
+          <w:szCs w:val="18"/>
+        </w:rPr>
+      </w:pPr>
+      <w:r>
+        <w:rPr>
+          <w:rFonts w:ascii="Lucida Console" w:hAnsi="Lucida Console" w:cs="Lucida Console"/>
+          <w:sz w:val="18"/>
+          <w:szCs w:val="18"/>
+        </w:rPr>
+        <w:t xml:space="preserve">49) </w:t>
+      </w:r>
+      <w:hyperlink r:id="rId6" w:history="1">
+        <w:r>
+          <w:rPr>
+            <w:rStyle w:val="Hyperlink"/>
+            <w:rFonts w:ascii="Lucida Console" w:hAnsi="Lucida Console" w:cs="Lucida Console"/>
+            <w:sz w:val="18"/>
+            <w:szCs w:val="18"/>
+          </w:rPr>
+          <w:t>https://gist.github.com/aprilmintacpineda/f101bf5fd34f1e6664497cf4b9b9345f</w:t>
+        </w:r>
+      </w:hyperlink>
+    </w:p>
+    <w:p>
+      <w:pPr>
+        <w:autoSpaceDE w:val="0"/>
+        <w:autoSpaceDN w:val="0"/>
+        <w:adjustRightInd w:val="0"/>
+        <w:spacing w:after="0" w:line="240" w:lineRule="auto"/>
+        <w:rPr>
+          <w:rFonts w:ascii="Lucida Console" w:hAnsi="Lucida Console" w:cs="Lucida Console"/>
+          <w:sz w:val="18"/>
+          <w:szCs w:val="18"/>
+        </w:rPr>
+      </w:pPr>
+      <w:r>
+        <w:rPr>
+          <w:rFonts w:ascii="Lucida Console" w:hAnsi="Lucida Console" w:cs="Lucida Console"/>
+          <w:sz w:val="18"/>
+          <w:szCs w:val="18"/>
+        </w:rPr>
+        <w:t xml:space="preserve">To generate multiple </w:t>
+      </w:r>
+      <w:proofErr w:type="spellStart"/>
+      <w:r>
+        <w:rPr>
+          <w:rFonts w:ascii="Lucida Console" w:hAnsi="Lucida Console" w:cs="Lucida Console"/>
+          <w:sz w:val="18"/>
+          <w:szCs w:val="18"/>
+        </w:rPr>
+        <w:t>ssh</w:t>
+      </w:r>
+      <w:proofErr w:type="spellEnd"/>
+      <w:r>
+        <w:rPr>
+          <w:rFonts w:ascii="Lucida Console" w:hAnsi="Lucida Console" w:cs="Lucida Console"/>
+          <w:sz w:val="18"/>
+          <w:szCs w:val="18"/>
+        </w:rPr>
+        <w:t xml:space="preserve"> keys for multiple </w:t>
+      </w:r>
+      <w:proofErr w:type="spellStart"/>
+      <w:r>
+        <w:rPr>
+          <w:rFonts w:ascii="Lucida Console" w:hAnsi="Lucida Console" w:cs="Lucida Console"/>
+          <w:sz w:val="18"/>
+          <w:szCs w:val="18"/>
+        </w:rPr>
+        <w:t>github</w:t>
+      </w:r>
+      <w:proofErr w:type="spellEnd"/>
+      <w:r>
+        <w:rPr>
+          <w:rFonts w:ascii="Lucida Console" w:hAnsi="Lucida Console" w:cs="Lucida Console"/>
+          <w:sz w:val="18"/>
+          <w:szCs w:val="18"/>
+        </w:rPr>
+        <w:t xml:space="preserve"> account</w:t>
+      </w:r>
+    </w:p>
+    <w:p>
+      <w:pPr>
+        <w:autoSpaceDE w:val="0"/>
+        <w:autoSpaceDN w:val="0"/>
+        <w:adjustRightInd w:val="0"/>
+        <w:spacing w:after="0" w:line="240" w:lineRule="auto"/>
+        <w:rPr>
+          <w:rFonts w:ascii="Lucida Console" w:hAnsi="Lucida Console" w:cs="Lucida Console"/>
+          <w:sz w:val="18"/>
+          <w:szCs w:val="18"/>
+        </w:rPr>
+      </w:pPr>
+    </w:p>
+    <w:p>
+      <w:pPr>
+        <w:autoSpaceDE w:val="0"/>
+        <w:autoSpaceDN w:val="0"/>
+        <w:adjustRightInd w:val="0"/>
+        <w:spacing w:after="0" w:line="240" w:lineRule="auto"/>
+        <w:rPr>
+          <w:rFonts w:ascii="Lucida Console" w:hAnsi="Lucida Console" w:cs="Lucida Console"/>
+          <w:sz w:val="18"/>
+          <w:szCs w:val="18"/>
+        </w:rPr>
+      </w:pPr>
+      <w:r>
+        <w:rPr>
+          <w:rFonts w:ascii="Lucida Console" w:hAnsi="Lucida Console" w:cs="Lucida Console"/>
+          <w:sz w:val="18"/>
+          <w:szCs w:val="18"/>
+        </w:rPr>
+        <w:t xml:space="preserve">50) </w:t>
+      </w:r>
+      <w:hyperlink r:id="rId7" w:history="1">
+        <w:r>
+          <w:rPr>
+            <w:rStyle w:val="Hyperlink"/>
+            <w:rFonts w:ascii="Lucida Console" w:hAnsi="Lucida Console" w:cs="Lucida Console"/>
+            <w:sz w:val="18"/>
+            <w:szCs w:val="18"/>
+          </w:rPr>
+          <w:t>https://www.freecodecamp.org/news/how-to-make-your-first-pull-request-on-github-3/</w:t>
+        </w:r>
+      </w:hyperlink>
+    </w:p>
+    <w:p>
+      <w:pPr>
+        <w:autoSpaceDE w:val="0"/>
+        <w:autoSpaceDN w:val="0"/>
+        <w:adjustRightInd w:val="0"/>
+        <w:spacing w:after="0" w:line="240" w:lineRule="auto"/>
+        <w:rPr>
+          <w:rFonts w:ascii="Lucida Console" w:hAnsi="Lucida Console" w:cs="Lucida Console"/>
+          <w:sz w:val="18"/>
+          <w:szCs w:val="18"/>
+        </w:rPr>
+      </w:pPr>
+      <w:r>
+        <w:rPr>
+          <w:rFonts w:ascii="Lucida Console" w:hAnsi="Lucida Console" w:cs="Lucida Console"/>
+          <w:sz w:val="18"/>
+          <w:szCs w:val="18"/>
+        </w:rPr>
+        <w:t>Pull requests</w:t>
+      </w:r>
+    </w:p>
+    <w:p>
+      <w:pPr>
+        <w:autoSpaceDE w:val="0"/>
+        <w:autoSpaceDN w:val="0"/>
+        <w:adjustRightInd w:val="0"/>
+        <w:spacing w:after="0" w:line="240" w:lineRule="auto"/>
+        <w:rPr>
+          <w:rFonts w:ascii="Lucida Console" w:hAnsi="Lucida Console" w:cs="Lucida Console"/>
+          <w:sz w:val="18"/>
+          <w:szCs w:val="18"/>
+        </w:rPr>
+      </w:pPr>
+    </w:p>
+    <w:p>
+      <w:pPr>
+        <w:autoSpaceDE w:val="0"/>
+        <w:autoSpaceDN w:val="0"/>
+        <w:adjustRightInd w:val="0"/>
+        <w:spacing w:after="0" w:line="240" w:lineRule="auto"/>
+        <w:rPr>
+          <w:rFonts w:ascii="Lucida Console" w:hAnsi="Lucida Console" w:cs="Lucida Console"/>
+          <w:sz w:val="18"/>
+          <w:szCs w:val="18"/>
+        </w:rPr>
+      </w:pPr>
+    </w:p>
+    <w:p>
+      <w:pPr>
+        <w:autoSpaceDE w:val="0"/>
+        <w:autoSpaceDN w:val="0"/>
+        <w:adjustRightInd w:val="0"/>
+        <w:spacing w:after="0" w:line="240" w:lineRule="auto"/>
+        <w:rPr>
+          <w:rFonts w:ascii="Lucida Console" w:hAnsi="Lucida Console" w:cs="Lucida Console"/>
+          <w:sz w:val="18"/>
+          <w:szCs w:val="18"/>
+        </w:rPr>
+      </w:pPr>
+    </w:p>
+    <w:p>
+      <w:pPr>
+        <w:rPr>
+          <w:rFonts w:ascii="Lucida Console" w:hAnsi="Lucida Console" w:cs="Lucida Console"/>
+          <w:sz w:val="18"/>
+          <w:szCs w:val="18"/>
+        </w:rPr>
+      </w:pPr>
+    </w:p>
+    <w:p>
+      <w:pPr>
+        <w:rPr>
+          <w:rFonts w:ascii="Lucida Console" w:hAnsi="Lucida Console" w:cs="Lucida Console"/>
+          <w:sz w:val="18"/>
+          <w:szCs w:val="18"/>
+        </w:rPr>
+      </w:pPr>
+    </w:p>
+    <w:p>
+      <w:pPr>
+        <w:rPr>
+          <w:rFonts w:ascii="Lucida Console" w:hAnsi="Lucida Console" w:cs="Lucida Console"/>
+          <w:sz w:val="18"/>
+          <w:szCs w:val="18"/>
+        </w:rPr>
+      </w:pPr>
+    </w:p>
     <w:sectPr>
       <w:pgSz w:w="11906" w:h="16838"/>
       <w:pgMar w:top="1440" w:right="1440" w:bottom="1440" w:left="1440" w:header="708" w:footer="708" w:gutter="0"/>
@@ -2032,6 +2820,471 @@
     </w:sectPr>
   </w:body>
 </w:document>
+</file>
+
+<file path=word/numbering.xml><?xml version="1.0" encoding="utf-8"?>
+<w:numbering xmlns:wpc="http://schemas.microsoft.com/office/word/2010/wordprocessingCanvas" xmlns:cx="http://schemas.microsoft.com/office/drawing/2014/chartex" xmlns:cx1="http://schemas.microsoft.com/office/drawing/2015/9/8/chartex" xmlns:cx2="http://schemas.microsoft.com/office/drawing/2015/10/21/chartex" xmlns:cx3="http://schemas.microsoft.com/office/drawing/2016/5/9/chartex" xmlns:cx4="http://schemas.microsoft.com/office/drawing/2016/5/10/chartex" xmlns:cx5="http://schemas.microsoft.com/office/drawing/2016/5/11/chartex" xmlns:cx6="http://schemas.microsoft.com/office/drawing/2016/5/12/chartex" xmlns:cx7="http://schemas.microsoft.com/office/drawing/2016/5/13/chartex" xmlns:cx8="http://schemas.microsoft.com/office/drawing/2016/5/14/chartex" xmlns:mc="http://schemas.openxmlformats.org/markup-compatibility/2006" xmlns:aink="http://schemas.microsoft.com/office/drawing/2016/ink" xmlns:am3d="http://schemas.microsoft.com/office/drawing/2017/model3d" xmlns:o="urn:schemas-microsoft-com:office:office" xmlns:oel="http://schemas.microsoft.com/office/2019/extlst" xmlns:r="http://schemas.openxmlformats.org/officeDocument/2006/relationships" xmlns:m="http://schemas.openxmlformats.org/officeDocument/2006/math" xmlns:v="urn:schemas-microsoft-com:vml" xmlns:wp14="http://schemas.microsoft.com/office/word/2010/wordprocessingDrawing" xmlns:wp="http://schemas.openxmlformats.org/drawingml/2006/wordprocessingDrawing" xmlns:w10="urn:schemas-microsoft-com:office:word" xmlns:w="http://schemas.openxmlformats.org/wordprocessingml/2006/main" xmlns:w14="http://schemas.microsoft.com/office/word/2010/wordml" xmlns:w15="http://schemas.microsoft.com/office/word/2012/wordml" xmlns:w16cex="http://schemas.microsoft.com/office/word/2018/wordml/cex" xmlns:w16cid="http://schemas.microsoft.com/office/word/2016/wordml/cid" xmlns:w16="http://schemas.microsoft.com/office/word/2018/wordml" xmlns:w16sdtdh="http://schemas.microsoft.com/office/word/2020/wordml/sdtdatahash" xmlns:w16se="http://schemas.microsoft.com/office/word/2015/wordml/symex" xmlns:wpg="http://schemas.microsoft.com/office/word/2010/wordprocessingGroup" xmlns:wpi="http://schemas.microsoft.com/office/word/2010/wordprocessingInk" xmlns:wne="http://schemas.microsoft.com/office/word/2006/wordml" xmlns:wps="http://schemas.microsoft.com/office/word/2010/wordprocessingShape" mc:Ignorable="w14 w15 w16se w16cid w16 w16cex w16sdtdh wp14">
+  <w:abstractNum w:abstractNumId="0" w15:restartNumberingAfterBreak="0">
+    <w:nsid w:val="0B752B82"/>
+    <w:multiLevelType w:val="hybridMultilevel"/>
+    <w:tmpl w:val="8A5C9762"/>
+    <w:lvl w:ilvl="0" w:tplc="8DC2CEE4">
+      <w:start w:val="1"/>
+      <w:numFmt w:val="decimal"/>
+      <w:lvlText w:val="%1."/>
+      <w:lvlJc w:val="left"/>
+      <w:pPr>
+        <w:ind w:left="720" w:hanging="360"/>
+      </w:pPr>
+      <w:rPr>
+        <w:rFonts w:hint="default"/>
+      </w:rPr>
+    </w:lvl>
+    <w:lvl w:ilvl="1" w:tplc="40090019" w:tentative="1">
+      <w:start w:val="1"/>
+      <w:numFmt w:val="lowerLetter"/>
+      <w:lvlText w:val="%2."/>
+      <w:lvlJc w:val="left"/>
+      <w:pPr>
+        <w:ind w:left="1440" w:hanging="360"/>
+      </w:pPr>
+    </w:lvl>
+    <w:lvl w:ilvl="2" w:tplc="4009001B" w:tentative="1">
+      <w:start w:val="1"/>
+      <w:numFmt w:val="lowerRoman"/>
+      <w:lvlText w:val="%3."/>
+      <w:lvlJc w:val="right"/>
+      <w:pPr>
+        <w:ind w:left="2160" w:hanging="180"/>
+      </w:pPr>
+    </w:lvl>
+    <w:lvl w:ilvl="3" w:tplc="4009000F" w:tentative="1">
+      <w:start w:val="1"/>
+      <w:numFmt w:val="decimal"/>
+      <w:lvlText w:val="%4."/>
+      <w:lvlJc w:val="left"/>
+      <w:pPr>
+        <w:ind w:left="2880" w:hanging="360"/>
+      </w:pPr>
+    </w:lvl>
+    <w:lvl w:ilvl="4" w:tplc="40090019" w:tentative="1">
+      <w:start w:val="1"/>
+      <w:numFmt w:val="lowerLetter"/>
+      <w:lvlText w:val="%5."/>
+      <w:lvlJc w:val="left"/>
+      <w:pPr>
+        <w:ind w:left="3600" w:hanging="360"/>
+      </w:pPr>
+    </w:lvl>
+    <w:lvl w:ilvl="5" w:tplc="4009001B" w:tentative="1">
+      <w:start w:val="1"/>
+      <w:numFmt w:val="lowerRoman"/>
+      <w:lvlText w:val="%6."/>
+      <w:lvlJc w:val="right"/>
+      <w:pPr>
+        <w:ind w:left="4320" w:hanging="180"/>
+      </w:pPr>
+    </w:lvl>
+    <w:lvl w:ilvl="6" w:tplc="4009000F" w:tentative="1">
+      <w:start w:val="1"/>
+      <w:numFmt w:val="decimal"/>
+      <w:lvlText w:val="%7."/>
+      <w:lvlJc w:val="left"/>
+      <w:pPr>
+        <w:ind w:left="5040" w:hanging="360"/>
+      </w:pPr>
+    </w:lvl>
+    <w:lvl w:ilvl="7" w:tplc="40090019" w:tentative="1">
+      <w:start w:val="1"/>
+      <w:numFmt w:val="lowerLetter"/>
+      <w:lvlText w:val="%8."/>
+      <w:lvlJc w:val="left"/>
+      <w:pPr>
+        <w:ind w:left="5760" w:hanging="360"/>
+      </w:pPr>
+    </w:lvl>
+    <w:lvl w:ilvl="8" w:tplc="4009001B" w:tentative="1">
+      <w:start w:val="1"/>
+      <w:numFmt w:val="lowerRoman"/>
+      <w:lvlText w:val="%9."/>
+      <w:lvlJc w:val="right"/>
+      <w:pPr>
+        <w:ind w:left="6480" w:hanging="180"/>
+      </w:pPr>
+    </w:lvl>
+  </w:abstractNum>
+  <w:abstractNum w:abstractNumId="1" w15:restartNumberingAfterBreak="0">
+    <w:nsid w:val="22303705"/>
+    <w:multiLevelType w:val="hybridMultilevel"/>
+    <w:tmpl w:val="64F80F9A"/>
+    <w:lvl w:ilvl="0" w:tplc="33B8680E">
+      <w:start w:val="1"/>
+      <w:numFmt w:val="decimal"/>
+      <w:lvlText w:val="%1"/>
+      <w:lvlJc w:val="left"/>
+      <w:pPr>
+        <w:ind w:left="828" w:hanging="360"/>
+      </w:pPr>
+      <w:rPr>
+        <w:rFonts w:hint="default"/>
+      </w:rPr>
+    </w:lvl>
+    <w:lvl w:ilvl="1" w:tplc="40090019" w:tentative="1">
+      <w:start w:val="1"/>
+      <w:numFmt w:val="lowerLetter"/>
+      <w:lvlText w:val="%2."/>
+      <w:lvlJc w:val="left"/>
+      <w:pPr>
+        <w:ind w:left="1548" w:hanging="360"/>
+      </w:pPr>
+    </w:lvl>
+    <w:lvl w:ilvl="2" w:tplc="4009001B" w:tentative="1">
+      <w:start w:val="1"/>
+      <w:numFmt w:val="lowerRoman"/>
+      <w:lvlText w:val="%3."/>
+      <w:lvlJc w:val="right"/>
+      <w:pPr>
+        <w:ind w:left="2268" w:hanging="180"/>
+      </w:pPr>
+    </w:lvl>
+    <w:lvl w:ilvl="3" w:tplc="4009000F" w:tentative="1">
+      <w:start w:val="1"/>
+      <w:numFmt w:val="decimal"/>
+      <w:lvlText w:val="%4."/>
+      <w:lvlJc w:val="left"/>
+      <w:pPr>
+        <w:ind w:left="2988" w:hanging="360"/>
+      </w:pPr>
+    </w:lvl>
+    <w:lvl w:ilvl="4" w:tplc="40090019" w:tentative="1">
+      <w:start w:val="1"/>
+      <w:numFmt w:val="lowerLetter"/>
+      <w:lvlText w:val="%5."/>
+      <w:lvlJc w:val="left"/>
+      <w:pPr>
+        <w:ind w:left="3708" w:hanging="360"/>
+      </w:pPr>
+    </w:lvl>
+    <w:lvl w:ilvl="5" w:tplc="4009001B" w:tentative="1">
+      <w:start w:val="1"/>
+      <w:numFmt w:val="lowerRoman"/>
+      <w:lvlText w:val="%6."/>
+      <w:lvlJc w:val="right"/>
+      <w:pPr>
+        <w:ind w:left="4428" w:hanging="180"/>
+      </w:pPr>
+    </w:lvl>
+    <w:lvl w:ilvl="6" w:tplc="4009000F" w:tentative="1">
+      <w:start w:val="1"/>
+      <w:numFmt w:val="decimal"/>
+      <w:lvlText w:val="%7."/>
+      <w:lvlJc w:val="left"/>
+      <w:pPr>
+        <w:ind w:left="5148" w:hanging="360"/>
+      </w:pPr>
+    </w:lvl>
+    <w:lvl w:ilvl="7" w:tplc="40090019" w:tentative="1">
+      <w:start w:val="1"/>
+      <w:numFmt w:val="lowerLetter"/>
+      <w:lvlText w:val="%8."/>
+      <w:lvlJc w:val="left"/>
+      <w:pPr>
+        <w:ind w:left="5868" w:hanging="360"/>
+      </w:pPr>
+    </w:lvl>
+    <w:lvl w:ilvl="8" w:tplc="4009001B" w:tentative="1">
+      <w:start w:val="1"/>
+      <w:numFmt w:val="lowerRoman"/>
+      <w:lvlText w:val="%9."/>
+      <w:lvlJc w:val="right"/>
+      <w:pPr>
+        <w:ind w:left="6588" w:hanging="180"/>
+      </w:pPr>
+    </w:lvl>
+  </w:abstractNum>
+  <w:abstractNum w:abstractNumId="2" w15:restartNumberingAfterBreak="0">
+    <w:nsid w:val="299572EA"/>
+    <w:multiLevelType w:val="hybridMultilevel"/>
+    <w:tmpl w:val="5FC21036"/>
+    <w:lvl w:ilvl="0" w:tplc="D9A88DF4">
+      <w:start w:val="1"/>
+      <w:numFmt w:val="decimal"/>
+      <w:lvlText w:val="%1)"/>
+      <w:lvlJc w:val="left"/>
+      <w:pPr>
+        <w:ind w:left="720" w:hanging="360"/>
+      </w:pPr>
+      <w:rPr>
+        <w:rFonts w:hint="default"/>
+      </w:rPr>
+    </w:lvl>
+    <w:lvl w:ilvl="1" w:tplc="40090019" w:tentative="1">
+      <w:start w:val="1"/>
+      <w:numFmt w:val="lowerLetter"/>
+      <w:lvlText w:val="%2."/>
+      <w:lvlJc w:val="left"/>
+      <w:pPr>
+        <w:ind w:left="1440" w:hanging="360"/>
+      </w:pPr>
+    </w:lvl>
+    <w:lvl w:ilvl="2" w:tplc="4009001B" w:tentative="1">
+      <w:start w:val="1"/>
+      <w:numFmt w:val="lowerRoman"/>
+      <w:lvlText w:val="%3."/>
+      <w:lvlJc w:val="right"/>
+      <w:pPr>
+        <w:ind w:left="2160" w:hanging="180"/>
+      </w:pPr>
+    </w:lvl>
+    <w:lvl w:ilvl="3" w:tplc="4009000F" w:tentative="1">
+      <w:start w:val="1"/>
+      <w:numFmt w:val="decimal"/>
+      <w:lvlText w:val="%4."/>
+      <w:lvlJc w:val="left"/>
+      <w:pPr>
+        <w:ind w:left="2880" w:hanging="360"/>
+      </w:pPr>
+    </w:lvl>
+    <w:lvl w:ilvl="4" w:tplc="40090019" w:tentative="1">
+      <w:start w:val="1"/>
+      <w:numFmt w:val="lowerLetter"/>
+      <w:lvlText w:val="%5."/>
+      <w:lvlJc w:val="left"/>
+      <w:pPr>
+        <w:ind w:left="3600" w:hanging="360"/>
+      </w:pPr>
+    </w:lvl>
+    <w:lvl w:ilvl="5" w:tplc="4009001B" w:tentative="1">
+      <w:start w:val="1"/>
+      <w:numFmt w:val="lowerRoman"/>
+      <w:lvlText w:val="%6."/>
+      <w:lvlJc w:val="right"/>
+      <w:pPr>
+        <w:ind w:left="4320" w:hanging="180"/>
+      </w:pPr>
+    </w:lvl>
+    <w:lvl w:ilvl="6" w:tplc="4009000F" w:tentative="1">
+      <w:start w:val="1"/>
+      <w:numFmt w:val="decimal"/>
+      <w:lvlText w:val="%7."/>
+      <w:lvlJc w:val="left"/>
+      <w:pPr>
+        <w:ind w:left="5040" w:hanging="360"/>
+      </w:pPr>
+    </w:lvl>
+    <w:lvl w:ilvl="7" w:tplc="40090019" w:tentative="1">
+      <w:start w:val="1"/>
+      <w:numFmt w:val="lowerLetter"/>
+      <w:lvlText w:val="%8."/>
+      <w:lvlJc w:val="left"/>
+      <w:pPr>
+        <w:ind w:left="5760" w:hanging="360"/>
+      </w:pPr>
+    </w:lvl>
+    <w:lvl w:ilvl="8" w:tplc="4009001B" w:tentative="1">
+      <w:start w:val="1"/>
+      <w:numFmt w:val="lowerRoman"/>
+      <w:lvlText w:val="%9."/>
+      <w:lvlJc w:val="right"/>
+      <w:pPr>
+        <w:ind w:left="6480" w:hanging="180"/>
+      </w:pPr>
+    </w:lvl>
+  </w:abstractNum>
+  <w:abstractNum w:abstractNumId="3" w15:restartNumberingAfterBreak="0">
+    <w:nsid w:val="2E7044F8"/>
+    <w:multiLevelType w:val="hybridMultilevel"/>
+    <w:tmpl w:val="A0568F88"/>
+    <w:lvl w:ilvl="0" w:tplc="5CAE0EA8">
+      <w:start w:val="1"/>
+      <w:numFmt w:val="decimal"/>
+      <w:lvlText w:val="%1)"/>
+      <w:lvlJc w:val="left"/>
+      <w:pPr>
+        <w:ind w:left="468" w:hanging="360"/>
+      </w:pPr>
+      <w:rPr>
+        <w:rFonts w:hint="default"/>
+      </w:rPr>
+    </w:lvl>
+    <w:lvl w:ilvl="1" w:tplc="40090019" w:tentative="1">
+      <w:start w:val="1"/>
+      <w:numFmt w:val="lowerLetter"/>
+      <w:lvlText w:val="%2."/>
+      <w:lvlJc w:val="left"/>
+      <w:pPr>
+        <w:ind w:left="1188" w:hanging="360"/>
+      </w:pPr>
+    </w:lvl>
+    <w:lvl w:ilvl="2" w:tplc="4009001B" w:tentative="1">
+      <w:start w:val="1"/>
+      <w:numFmt w:val="lowerRoman"/>
+      <w:lvlText w:val="%3."/>
+      <w:lvlJc w:val="right"/>
+      <w:pPr>
+        <w:ind w:left="1908" w:hanging="180"/>
+      </w:pPr>
+    </w:lvl>
+    <w:lvl w:ilvl="3" w:tplc="4009000F" w:tentative="1">
+      <w:start w:val="1"/>
+      <w:numFmt w:val="decimal"/>
+      <w:lvlText w:val="%4."/>
+      <w:lvlJc w:val="left"/>
+      <w:pPr>
+        <w:ind w:left="2628" w:hanging="360"/>
+      </w:pPr>
+    </w:lvl>
+    <w:lvl w:ilvl="4" w:tplc="40090019" w:tentative="1">
+      <w:start w:val="1"/>
+      <w:numFmt w:val="lowerLetter"/>
+      <w:lvlText w:val="%5."/>
+      <w:lvlJc w:val="left"/>
+      <w:pPr>
+        <w:ind w:left="3348" w:hanging="360"/>
+      </w:pPr>
+    </w:lvl>
+    <w:lvl w:ilvl="5" w:tplc="4009001B" w:tentative="1">
+      <w:start w:val="1"/>
+      <w:numFmt w:val="lowerRoman"/>
+      <w:lvlText w:val="%6."/>
+      <w:lvlJc w:val="right"/>
+      <w:pPr>
+        <w:ind w:left="4068" w:hanging="180"/>
+      </w:pPr>
+    </w:lvl>
+    <w:lvl w:ilvl="6" w:tplc="4009000F" w:tentative="1">
+      <w:start w:val="1"/>
+      <w:numFmt w:val="decimal"/>
+      <w:lvlText w:val="%7."/>
+      <w:lvlJc w:val="left"/>
+      <w:pPr>
+        <w:ind w:left="4788" w:hanging="360"/>
+      </w:pPr>
+    </w:lvl>
+    <w:lvl w:ilvl="7" w:tplc="40090019" w:tentative="1">
+      <w:start w:val="1"/>
+      <w:numFmt w:val="lowerLetter"/>
+      <w:lvlText w:val="%8."/>
+      <w:lvlJc w:val="left"/>
+      <w:pPr>
+        <w:ind w:left="5508" w:hanging="360"/>
+      </w:pPr>
+    </w:lvl>
+    <w:lvl w:ilvl="8" w:tplc="4009001B" w:tentative="1">
+      <w:start w:val="1"/>
+      <w:numFmt w:val="lowerRoman"/>
+      <w:lvlText w:val="%9."/>
+      <w:lvlJc w:val="right"/>
+      <w:pPr>
+        <w:ind w:left="6228" w:hanging="180"/>
+      </w:pPr>
+    </w:lvl>
+  </w:abstractNum>
+  <w:abstractNum w:abstractNumId="4" w15:restartNumberingAfterBreak="0">
+    <w:nsid w:val="36F50107"/>
+    <w:multiLevelType w:val="hybridMultilevel"/>
+    <w:tmpl w:val="130ADF36"/>
+    <w:lvl w:ilvl="0" w:tplc="744CFFE2">
+      <w:start w:val="1"/>
+      <w:numFmt w:val="decimal"/>
+      <w:lvlText w:val="%1)"/>
+      <w:lvlJc w:val="left"/>
+      <w:pPr>
+        <w:ind w:left="720" w:hanging="360"/>
+      </w:pPr>
+      <w:rPr>
+        <w:rFonts w:hint="default"/>
+      </w:rPr>
+    </w:lvl>
+    <w:lvl w:ilvl="1" w:tplc="40090019" w:tentative="1">
+      <w:start w:val="1"/>
+      <w:numFmt w:val="lowerLetter"/>
+      <w:lvlText w:val="%2."/>
+      <w:lvlJc w:val="left"/>
+      <w:pPr>
+        <w:ind w:left="1440" w:hanging="360"/>
+      </w:pPr>
+    </w:lvl>
+    <w:lvl w:ilvl="2" w:tplc="4009001B" w:tentative="1">
+      <w:start w:val="1"/>
+      <w:numFmt w:val="lowerRoman"/>
+      <w:lvlText w:val="%3."/>
+      <w:lvlJc w:val="right"/>
+      <w:pPr>
+        <w:ind w:left="2160" w:hanging="180"/>
+      </w:pPr>
+    </w:lvl>
+    <w:lvl w:ilvl="3" w:tplc="4009000F" w:tentative="1">
+      <w:start w:val="1"/>
+      <w:numFmt w:val="decimal"/>
+      <w:lvlText w:val="%4."/>
+      <w:lvlJc w:val="left"/>
+      <w:pPr>
+        <w:ind w:left="2880" w:hanging="360"/>
+      </w:pPr>
+    </w:lvl>
+    <w:lvl w:ilvl="4" w:tplc="40090019" w:tentative="1">
+      <w:start w:val="1"/>
+      <w:numFmt w:val="lowerLetter"/>
+      <w:lvlText w:val="%5."/>
+      <w:lvlJc w:val="left"/>
+      <w:pPr>
+        <w:ind w:left="3600" w:hanging="360"/>
+      </w:pPr>
+    </w:lvl>
+    <w:lvl w:ilvl="5" w:tplc="4009001B" w:tentative="1">
+      <w:start w:val="1"/>
+      <w:numFmt w:val="lowerRoman"/>
+      <w:lvlText w:val="%6."/>
+      <w:lvlJc w:val="right"/>
+      <w:pPr>
+        <w:ind w:left="4320" w:hanging="180"/>
+      </w:pPr>
+    </w:lvl>
+    <w:lvl w:ilvl="6" w:tplc="4009000F" w:tentative="1">
+      <w:start w:val="1"/>
+      <w:numFmt w:val="decimal"/>
+      <w:lvlText w:val="%7."/>
+      <w:lvlJc w:val="left"/>
+      <w:pPr>
+        <w:ind w:left="5040" w:hanging="360"/>
+      </w:pPr>
+    </w:lvl>
+    <w:lvl w:ilvl="7" w:tplc="40090019" w:tentative="1">
+      <w:start w:val="1"/>
+      <w:numFmt w:val="lowerLetter"/>
+      <w:lvlText w:val="%8."/>
+      <w:lvlJc w:val="left"/>
+      <w:pPr>
+        <w:ind w:left="5760" w:hanging="360"/>
+      </w:pPr>
+    </w:lvl>
+    <w:lvl w:ilvl="8" w:tplc="4009001B" w:tentative="1">
+      <w:start w:val="1"/>
+      <w:numFmt w:val="lowerRoman"/>
+      <w:lvlText w:val="%9."/>
+      <w:lvlJc w:val="right"/>
+      <w:pPr>
+        <w:ind w:left="6480" w:hanging="180"/>
+      </w:pPr>
+    </w:lvl>
+  </w:abstractNum>
+  <w:num w:numId="1" w16cid:durableId="715861240">
+    <w:abstractNumId w:val="2"/>
+  </w:num>
+  <w:num w:numId="2" w16cid:durableId="1709184589">
+    <w:abstractNumId w:val="0"/>
+  </w:num>
+  <w:num w:numId="3" w16cid:durableId="1597326174">
+    <w:abstractNumId w:val="4"/>
+  </w:num>
+  <w:num w:numId="4" w16cid:durableId="1871263328">
+    <w:abstractNumId w:val="3"/>
+  </w:num>
+  <w:num w:numId="5" w16cid:durableId="1302493699">
+    <w:abstractNumId w:val="1"/>
+  </w:num>
+</w:numbering>
 </file>
 
 <file path=word/styles.xml><?xml version="1.0" encoding="utf-8"?>
@@ -2432,7 +3685,6 @@
   <w:style w:type="paragraph" w:default="1" w:styleId="Normal">
     <w:name w:val="Normal"/>
     <w:qFormat/>
-    <w:rsid w:val="001A3967"/>
   </w:style>
   <w:style w:type="character" w:default="1" w:styleId="DefaultParagraphFont">
     <w:name w:val="Default Paragraph Font"/>
@@ -2461,15 +3713,38 @@
     <w:semiHidden/>
     <w:unhideWhenUsed/>
   </w:style>
+  <w:style w:type="paragraph" w:styleId="ListParagraph">
+    <w:name w:val="List Paragraph"/>
+    <w:basedOn w:val="Normal"/>
+    <w:uiPriority w:val="34"/>
+    <w:qFormat/>
+    <w:rsid w:val="00955964"/>
+    <w:pPr>
+      <w:ind w:left="720"/>
+      <w:contextualSpacing/>
+    </w:pPr>
+  </w:style>
   <w:style w:type="character" w:styleId="Hyperlink">
     <w:name w:val="Hyperlink"/>
     <w:basedOn w:val="DefaultParagraphFont"/>
     <w:uiPriority w:val="99"/>
     <w:unhideWhenUsed/>
-    <w:rsid w:val="001A3967"/>
+    <w:rsid w:val="00273CE5"/>
     <w:rPr>
       <w:color w:val="0563C1" w:themeColor="hyperlink"/>
       <w:u w:val="single"/>
+    </w:rPr>
+  </w:style>
+  <w:style w:type="character" w:styleId="UnresolvedMention">
+    <w:name w:val="Unresolved Mention"/>
+    <w:basedOn w:val="DefaultParagraphFont"/>
+    <w:uiPriority w:val="99"/>
+    <w:semiHidden/>
+    <w:unhideWhenUsed/>
+    <w:rsid w:val="00273CE5"/>
+    <w:rPr>
+      <w:color w:val="605E5C"/>
+      <w:shd w:val="clear" w:color="auto" w:fill="E1DFDD"/>
     </w:rPr>
   </w:style>
 </w:styles>

</xml_diff>